<commit_message>
Final synchronization improvement, fetch_messages function improved
</commit_message>
<xml_diff>
--- a/Doc/manual.docx
+++ b/Doc/manual.docx
@@ -469,7 +469,7 @@
       <w:pPr>
         <w:numPr>
           <w:ilvl w:val="0"/>
-          <w:numId w:val="10"/>
+          <w:numId w:val="2"/>
         </w:numPr>
         <w:spacing w:after="0" w:before="240" w:lineRule="auto"/>
         <w:ind w:left="720" w:hanging="360"/>
@@ -502,7 +502,7 @@
       <w:pPr>
         <w:numPr>
           <w:ilvl w:val="0"/>
-          <w:numId w:val="10"/>
+          <w:numId w:val="2"/>
         </w:numPr>
         <w:spacing w:after="0" w:before="0" w:lineRule="auto"/>
         <w:ind w:left="720" w:hanging="360"/>
@@ -535,7 +535,7 @@
       <w:pPr>
         <w:numPr>
           <w:ilvl w:val="0"/>
-          <w:numId w:val="10"/>
+          <w:numId w:val="2"/>
         </w:numPr>
         <w:spacing w:after="0" w:before="0" w:lineRule="auto"/>
         <w:ind w:left="720" w:hanging="360"/>
@@ -568,7 +568,7 @@
       <w:pPr>
         <w:numPr>
           <w:ilvl w:val="1"/>
-          <w:numId w:val="10"/>
+          <w:numId w:val="2"/>
         </w:numPr>
         <w:spacing w:after="0" w:before="0" w:lineRule="auto"/>
         <w:ind w:left="1440" w:hanging="360"/>
@@ -611,7 +611,7 @@
       <w:pPr>
         <w:numPr>
           <w:ilvl w:val="1"/>
-          <w:numId w:val="10"/>
+          <w:numId w:val="2"/>
         </w:numPr>
         <w:spacing w:after="0" w:before="0" w:lineRule="auto"/>
         <w:ind w:left="1440" w:hanging="360"/>
@@ -654,7 +654,7 @@
       <w:pPr>
         <w:numPr>
           <w:ilvl w:val="0"/>
-          <w:numId w:val="10"/>
+          <w:numId w:val="2"/>
         </w:numPr>
         <w:spacing w:after="0" w:before="0" w:lineRule="auto"/>
         <w:ind w:left="720" w:hanging="360"/>
@@ -687,7 +687,7 @@
       <w:pPr>
         <w:numPr>
           <w:ilvl w:val="1"/>
-          <w:numId w:val="10"/>
+          <w:numId w:val="2"/>
         </w:numPr>
         <w:spacing w:after="0" w:before="0" w:lineRule="auto"/>
         <w:ind w:left="1440" w:hanging="360"/>
@@ -730,7 +730,7 @@
       <w:pPr>
         <w:numPr>
           <w:ilvl w:val="1"/>
-          <w:numId w:val="10"/>
+          <w:numId w:val="2"/>
         </w:numPr>
         <w:spacing w:after="0" w:before="0" w:lineRule="auto"/>
         <w:ind w:left="1440" w:hanging="360"/>
@@ -773,7 +773,7 @@
       <w:pPr>
         <w:numPr>
           <w:ilvl w:val="1"/>
-          <w:numId w:val="10"/>
+          <w:numId w:val="2"/>
         </w:numPr>
         <w:spacing w:after="0" w:before="0" w:lineRule="auto"/>
         <w:ind w:left="1440" w:hanging="360"/>
@@ -816,7 +816,7 @@
       <w:pPr>
         <w:numPr>
           <w:ilvl w:val="1"/>
-          <w:numId w:val="10"/>
+          <w:numId w:val="2"/>
         </w:numPr>
         <w:spacing w:after="0" w:before="0" w:lineRule="auto"/>
         <w:ind w:left="1440" w:hanging="360"/>
@@ -859,7 +859,7 @@
       <w:pPr>
         <w:numPr>
           <w:ilvl w:val="1"/>
-          <w:numId w:val="10"/>
+          <w:numId w:val="2"/>
         </w:numPr>
         <w:spacing w:after="0" w:before="0" w:lineRule="auto"/>
         <w:ind w:left="1440" w:hanging="360"/>
@@ -902,7 +902,7 @@
       <w:pPr>
         <w:numPr>
           <w:ilvl w:val="1"/>
-          <w:numId w:val="10"/>
+          <w:numId w:val="2"/>
         </w:numPr>
         <w:spacing w:after="0" w:before="0" w:lineRule="auto"/>
         <w:ind w:left="1440" w:hanging="360"/>
@@ -945,7 +945,7 @@
       <w:pPr>
         <w:numPr>
           <w:ilvl w:val="0"/>
-          <w:numId w:val="10"/>
+          <w:numId w:val="2"/>
         </w:numPr>
         <w:spacing w:after="0" w:before="0" w:lineRule="auto"/>
         <w:ind w:left="720" w:hanging="360"/>
@@ -956,7 +956,7 @@
           <w:szCs w:val="24"/>
         </w:rPr>
       </w:pPr>
-      <w:hyperlink w:anchor="_pzdbl4uhkca3">
+      <w:hyperlink w:anchor="_44sinio">
         <w:r>
           <w:rPr>
             <w:rFonts w:ascii="Times New Roman" w:cs="Times New Roman" w:eastAsia="Times New Roman" w:hAnsi="Times New Roman"/>
@@ -978,7 +978,7 @@
       <w:pPr>
         <w:numPr>
           <w:ilvl w:val="1"/>
-          <w:numId w:val="10"/>
+          <w:numId w:val="2"/>
         </w:numPr>
         <w:spacing w:after="0" w:before="0" w:lineRule="auto"/>
         <w:ind w:left="1440" w:hanging="360"/>
@@ -989,7 +989,7 @@
           <w:szCs w:val="24"/>
         </w:rPr>
       </w:pPr>
-      <w:hyperlink w:anchor="_j526t5y6fbkv">
+      <w:hyperlink w:anchor="_2jxsxqh">
         <w:r>
           <w:rPr>
             <w:rFonts w:ascii="Times New Roman" w:cs="Times New Roman" w:eastAsia="Times New Roman" w:hAnsi="Times New Roman"/>
@@ -1011,7 +1011,7 @@
       <w:pPr>
         <w:numPr>
           <w:ilvl w:val="1"/>
-          <w:numId w:val="10"/>
+          <w:numId w:val="2"/>
         </w:numPr>
         <w:spacing w:after="0" w:before="0" w:lineRule="auto"/>
         <w:ind w:left="1440" w:hanging="360"/>
@@ -1022,7 +1022,7 @@
           <w:szCs w:val="24"/>
         </w:rPr>
       </w:pPr>
-      <w:hyperlink w:anchor="_452lo7mnzeg9">
+      <w:hyperlink w:anchor="_z337ya">
         <w:r>
           <w:rPr>
             <w:rFonts w:ascii="Times New Roman" w:cs="Times New Roman" w:eastAsia="Times New Roman" w:hAnsi="Times New Roman"/>
@@ -1044,7 +1044,7 @@
       <w:pPr>
         <w:numPr>
           <w:ilvl w:val="0"/>
-          <w:numId w:val="10"/>
+          <w:numId w:val="2"/>
         </w:numPr>
         <w:spacing w:after="0" w:before="0" w:lineRule="auto"/>
         <w:ind w:left="720" w:hanging="360"/>
@@ -1055,7 +1055,7 @@
           <w:szCs w:val="24"/>
         </w:rPr>
       </w:pPr>
-      <w:hyperlink w:anchor="_44sinio">
+      <w:hyperlink w:anchor="_3j2qqm3">
         <w:r>
           <w:rPr>
             <w:rFonts w:ascii="Times New Roman" w:cs="Times New Roman" w:eastAsia="Times New Roman" w:hAnsi="Times New Roman"/>
@@ -1077,7 +1077,7 @@
       <w:pPr>
         <w:numPr>
           <w:ilvl w:val="1"/>
-          <w:numId w:val="10"/>
+          <w:numId w:val="2"/>
         </w:numPr>
         <w:spacing w:after="0" w:before="0" w:lineRule="auto"/>
         <w:ind w:left="1440" w:hanging="360"/>
@@ -1088,7 +1088,7 @@
           <w:szCs w:val="24"/>
         </w:rPr>
       </w:pPr>
-      <w:hyperlink w:anchor="_z337ya">
+      <w:hyperlink w:anchor="_1y810tw">
         <w:r>
           <w:rPr>
             <w:rFonts w:ascii="Times New Roman" w:cs="Times New Roman" w:eastAsia="Times New Roman" w:hAnsi="Times New Roman"/>
@@ -1110,7 +1110,7 @@
       <w:pPr>
         <w:numPr>
           <w:ilvl w:val="1"/>
-          <w:numId w:val="10"/>
+          <w:numId w:val="2"/>
         </w:numPr>
         <w:spacing w:after="0" w:before="0" w:lineRule="auto"/>
         <w:ind w:left="1440" w:hanging="360"/>
@@ -1131,7 +1131,7 @@
         </w:rPr>
         <w:t xml:space="preserve">6.2 </w:t>
       </w:r>
-      <w:hyperlink w:anchor="_3j2qqm3">
+      <w:hyperlink w:anchor="_4i7ojhp">
         <w:r>
           <w:rPr>
             <w:rFonts w:ascii="Times New Roman" w:cs="Times New Roman" w:eastAsia="Times New Roman" w:hAnsi="Times New Roman"/>
@@ -1153,7 +1153,7 @@
       <w:pPr>
         <w:numPr>
           <w:ilvl w:val="0"/>
-          <w:numId w:val="10"/>
+          <w:numId w:val="2"/>
         </w:numPr>
         <w:spacing w:after="0" w:before="0" w:lineRule="auto"/>
         <w:ind w:left="720" w:hanging="360"/>
@@ -1164,7 +1164,7 @@
           <w:szCs w:val="24"/>
         </w:rPr>
       </w:pPr>
-      <w:hyperlink w:anchor="_1y810tw">
+      <w:hyperlink w:anchor="_2xcytpi">
         <w:r>
           <w:rPr>
             <w:rFonts w:ascii="Times New Roman" w:cs="Times New Roman" w:eastAsia="Times New Roman" w:hAnsi="Times New Roman"/>
@@ -1186,7 +1186,7 @@
       <w:pPr>
         <w:numPr>
           <w:ilvl w:val="1"/>
-          <w:numId w:val="10"/>
+          <w:numId w:val="2"/>
         </w:numPr>
         <w:spacing w:after="0" w:before="0" w:lineRule="auto"/>
         <w:ind w:left="1440" w:hanging="360"/>
@@ -1207,7 +1207,7 @@
         </w:rPr>
         <w:t xml:space="preserve">7.1 </w:t>
       </w:r>
-      <w:hyperlink w:anchor="_4i7ojhp">
+      <w:hyperlink w:anchor="_1ci93xb">
         <w:r>
           <w:rPr>
             <w:rFonts w:ascii="Times New Roman" w:cs="Times New Roman" w:eastAsia="Times New Roman" w:hAnsi="Times New Roman"/>
@@ -1229,7 +1229,7 @@
       <w:pPr>
         <w:numPr>
           <w:ilvl w:val="0"/>
-          <w:numId w:val="10"/>
+          <w:numId w:val="2"/>
         </w:numPr>
         <w:spacing w:after="240" w:before="0" w:lineRule="auto"/>
         <w:ind w:left="720" w:hanging="360"/>
@@ -1240,7 +1240,7 @@
           <w:szCs w:val="24"/>
         </w:rPr>
       </w:pPr>
-      <w:hyperlink w:anchor="_2xcytpi">
+      <w:hyperlink w:anchor="_3whwml4">
         <w:r>
           <w:rPr>
             <w:rFonts w:ascii="Times New Roman" w:cs="Times New Roman" w:eastAsia="Times New Roman" w:hAnsi="Times New Roman"/>
@@ -1409,7 +1409,7 @@
       <w:pPr>
         <w:numPr>
           <w:ilvl w:val="0"/>
-          <w:numId w:val="3"/>
+          <w:numId w:val="8"/>
         </w:numPr>
         <w:spacing w:after="0" w:before="240" w:lineRule="auto"/>
         <w:ind w:left="720" w:hanging="360"/>
@@ -1443,7 +1443,7 @@
       <w:pPr>
         <w:numPr>
           <w:ilvl w:val="0"/>
-          <w:numId w:val="3"/>
+          <w:numId w:val="8"/>
         </w:numPr>
         <w:spacing w:after="0" w:before="0" w:lineRule="auto"/>
         <w:ind w:left="720" w:hanging="360"/>
@@ -1477,7 +1477,7 @@
       <w:pPr>
         <w:numPr>
           <w:ilvl w:val="0"/>
-          <w:numId w:val="3"/>
+          <w:numId w:val="8"/>
         </w:numPr>
         <w:spacing w:after="0" w:before="0" w:lineRule="auto"/>
         <w:ind w:left="720" w:hanging="360"/>
@@ -1511,7 +1511,7 @@
       <w:pPr>
         <w:numPr>
           <w:ilvl w:val="0"/>
-          <w:numId w:val="3"/>
+          <w:numId w:val="8"/>
         </w:numPr>
         <w:spacing w:after="0" w:before="0" w:lineRule="auto"/>
         <w:ind w:left="720" w:hanging="360"/>
@@ -1545,7 +1545,7 @@
       <w:pPr>
         <w:numPr>
           <w:ilvl w:val="0"/>
-          <w:numId w:val="3"/>
+          <w:numId w:val="8"/>
         </w:numPr>
         <w:spacing w:after="240" w:before="0" w:lineRule="auto"/>
         <w:ind w:left="720" w:hanging="360"/>
@@ -1648,7 +1648,7 @@
       <w:pPr>
         <w:numPr>
           <w:ilvl w:val="0"/>
-          <w:numId w:val="8"/>
+          <w:numId w:val="13"/>
         </w:numPr>
         <w:spacing w:after="0" w:before="240" w:lineRule="auto"/>
         <w:ind w:left="720" w:hanging="360"/>
@@ -1686,7 +1686,7 @@
       <w:pPr>
         <w:numPr>
           <w:ilvl w:val="0"/>
-          <w:numId w:val="8"/>
+          <w:numId w:val="13"/>
         </w:numPr>
         <w:spacing w:after="0" w:before="0" w:lineRule="auto"/>
         <w:ind w:left="720" w:hanging="360"/>
@@ -1724,7 +1724,7 @@
       <w:pPr>
         <w:numPr>
           <w:ilvl w:val="0"/>
-          <w:numId w:val="8"/>
+          <w:numId w:val="13"/>
         </w:numPr>
         <w:spacing w:after="0" w:before="0" w:lineRule="auto"/>
         <w:ind w:left="720" w:hanging="360"/>
@@ -1762,7 +1762,7 @@
       <w:pPr>
         <w:numPr>
           <w:ilvl w:val="0"/>
-          <w:numId w:val="8"/>
+          <w:numId w:val="13"/>
         </w:numPr>
         <w:spacing w:after="0" w:before="0" w:lineRule="auto"/>
         <w:ind w:left="720" w:hanging="360"/>
@@ -1790,12 +1790,17 @@
         </w:rPr>
         <w:t xml:space="preserve">: Stará se o stahování, zpracování a ukládání zpráv.</w:t>
       </w:r>
+      <w:r>
+        <w:rPr>
+          <w:rtl w:val="0"/>
+        </w:rPr>
+      </w:r>
     </w:p>
     <w:p>
       <w:pPr>
         <w:numPr>
           <w:ilvl w:val="0"/>
-          <w:numId w:val="8"/>
+          <w:numId w:val="13"/>
         </w:numPr>
         <w:spacing w:after="0" w:before="0" w:lineRule="auto"/>
         <w:ind w:left="720" w:hanging="360"/>
@@ -1803,7 +1808,6 @@
           <w:rFonts w:ascii="Times New Roman" w:cs="Times New Roman" w:eastAsia="Times New Roman" w:hAnsi="Times New Roman"/>
           <w:sz w:val="24"/>
           <w:szCs w:val="24"/>
-          <w:u w:val="none"/>
         </w:rPr>
       </w:pPr>
       <w:r>
@@ -1825,12 +1829,17 @@
         </w:rPr>
         <w:t xml:space="preserve">Zodpovědný za čtení, aktualizaci a správu indexu UID zpráv.</w:t>
       </w:r>
+      <w:r>
+        <w:rPr>
+          <w:rtl w:val="0"/>
+        </w:rPr>
+      </w:r>
     </w:p>
     <w:p>
       <w:pPr>
         <w:numPr>
           <w:ilvl w:val="0"/>
-          <w:numId w:val="8"/>
+          <w:numId w:val="13"/>
         </w:numPr>
         <w:spacing w:after="0" w:before="0" w:lineRule="auto"/>
         <w:ind w:left="720" w:hanging="360"/>
@@ -1838,7 +1847,6 @@
           <w:rFonts w:ascii="Times New Roman" w:cs="Times New Roman" w:eastAsia="Times New Roman" w:hAnsi="Times New Roman"/>
           <w:sz w:val="24"/>
           <w:szCs w:val="24"/>
-          <w:u w:val="none"/>
         </w:rPr>
       </w:pPr>
       <w:r>
@@ -1860,12 +1868,17 @@
         </w:rPr>
         <w:t xml:space="preserve"> Zpracovává enkódování zpráv, jako je Base64 a Quoted-Printable.</w:t>
       </w:r>
+      <w:r>
+        <w:rPr>
+          <w:rtl w:val="0"/>
+        </w:rPr>
+      </w:r>
     </w:p>
     <w:p>
       <w:pPr>
         <w:numPr>
           <w:ilvl w:val="0"/>
-          <w:numId w:val="8"/>
+          <w:numId w:val="13"/>
         </w:numPr>
         <w:spacing w:after="240" w:before="0" w:lineRule="auto"/>
         <w:ind w:left="720" w:hanging="360"/>
@@ -1892,6 +1905,11 @@
           <w:rtl w:val="0"/>
         </w:rPr>
         <w:t xml:space="preserve">: Zajišťuje bezpečné spojení se serverem.</w:t>
+      </w:r>
+      <w:r>
+        <w:rPr>
+          <w:rtl w:val="0"/>
+        </w:rPr>
       </w:r>
     </w:p>
     <w:p>
@@ -1941,7 +1959,7 @@
       <w:pPr>
         <w:numPr>
           <w:ilvl w:val="0"/>
-          <w:numId w:val="5"/>
+          <w:numId w:val="10"/>
         </w:numPr>
         <w:spacing w:after="0" w:before="240" w:lineRule="auto"/>
         <w:ind w:left="720" w:hanging="360"/>
@@ -1979,7 +1997,7 @@
       <w:pPr>
         <w:numPr>
           <w:ilvl w:val="0"/>
-          <w:numId w:val="5"/>
+          <w:numId w:val="10"/>
         </w:numPr>
         <w:spacing w:after="0" w:before="0" w:lineRule="auto"/>
         <w:ind w:left="720" w:hanging="360"/>
@@ -2007,12 +2025,17 @@
         </w:rPr>
         <w:t xml:space="preserve"> Implementuje funkce pro komunikaci s IMAP serverem, zpracování zpráv a dekódování.</w:t>
       </w:r>
+      <w:r>
+        <w:rPr>
+          <w:rtl w:val="0"/>
+        </w:rPr>
+      </w:r>
     </w:p>
     <w:p>
       <w:pPr>
         <w:numPr>
           <w:ilvl w:val="1"/>
-          <w:numId w:val="5"/>
+          <w:numId w:val="10"/>
         </w:numPr>
         <w:spacing w:after="0" w:before="0" w:lineRule="auto"/>
         <w:ind w:left="1440" w:hanging="360"/>
@@ -2042,12 +2065,17 @@
         </w:rPr>
         <w:t xml:space="preserve">Generuje unikátní tag pro IMAP příkazy.</w:t>
       </w:r>
+      <w:r>
+        <w:rPr>
+          <w:rtl w:val="0"/>
+        </w:rPr>
+      </w:r>
     </w:p>
     <w:p>
       <w:pPr>
         <w:numPr>
           <w:ilvl w:val="1"/>
-          <w:numId w:val="5"/>
+          <w:numId w:val="10"/>
         </w:numPr>
         <w:spacing w:after="0" w:before="0" w:lineRule="auto"/>
         <w:ind w:left="1440" w:hanging="360"/>
@@ -2077,12 +2105,17 @@
         </w:rPr>
         <w:t xml:space="preserve">Funkce pro čtení dat.</w:t>
       </w:r>
+      <w:r>
+        <w:rPr>
+          <w:rtl w:val="0"/>
+        </w:rPr>
+      </w:r>
     </w:p>
     <w:p>
       <w:pPr>
         <w:numPr>
           <w:ilvl w:val="1"/>
-          <w:numId w:val="5"/>
+          <w:numId w:val="10"/>
         </w:numPr>
         <w:spacing w:after="0" w:before="0" w:lineRule="auto"/>
         <w:ind w:left="1440" w:hanging="360"/>
@@ -2091,7 +2124,6 @@
           <w:b w:val="1"/>
           <w:sz w:val="24"/>
           <w:szCs w:val="24"/>
-          <w:u w:val="none"/>
         </w:rPr>
       </w:pPr>
       <w:r>
@@ -2113,12 +2145,17 @@
         </w:rPr>
         <w:t xml:space="preserve">Funkce pro zápis dat.</w:t>
       </w:r>
+      <w:r>
+        <w:rPr>
+          <w:rtl w:val="0"/>
+        </w:rPr>
+      </w:r>
     </w:p>
     <w:p>
       <w:pPr>
         <w:numPr>
           <w:ilvl w:val="1"/>
-          <w:numId w:val="5"/>
+          <w:numId w:val="10"/>
         </w:numPr>
         <w:ind w:left="1440" w:hanging="360"/>
         <w:rPr>
@@ -2151,7 +2188,7 @@
       <w:pPr>
         <w:numPr>
           <w:ilvl w:val="1"/>
-          <w:numId w:val="5"/>
+          <w:numId w:val="10"/>
         </w:numPr>
         <w:ind w:left="1440" w:hanging="360"/>
         <w:rPr>
@@ -2180,12 +2217,17 @@
         </w:rPr>
         <w:t xml:space="preserve"> Odesílá IMAP příkaz na server a přijímá odpověď.</w:t>
       </w:r>
+      <w:r>
+        <w:rPr>
+          <w:rtl w:val="0"/>
+        </w:rPr>
+      </w:r>
     </w:p>
     <w:p>
       <w:pPr>
         <w:numPr>
           <w:ilvl w:val="1"/>
-          <w:numId w:val="5"/>
+          <w:numId w:val="10"/>
         </w:numPr>
         <w:ind w:left="1440" w:hanging="360"/>
         <w:rPr>
@@ -2193,7 +2235,6 @@
           <w:b w:val="1"/>
           <w:sz w:val="24"/>
           <w:szCs w:val="24"/>
-          <w:u w:val="none"/>
         </w:rPr>
       </w:pPr>
       <w:r>
@@ -2215,12 +2256,17 @@
         </w:rPr>
         <w:t xml:space="preserve">Čte jednu řádku z odpovědi serveru.</w:t>
       </w:r>
+      <w:r>
+        <w:rPr>
+          <w:rtl w:val="0"/>
+        </w:rPr>
+      </w:r>
     </w:p>
     <w:p>
       <w:pPr>
         <w:numPr>
           <w:ilvl w:val="1"/>
-          <w:numId w:val="5"/>
+          <w:numId w:val="10"/>
         </w:numPr>
         <w:ind w:left="1440" w:hanging="360"/>
         <w:rPr>
@@ -2228,7 +2274,6 @@
           <w:b w:val="1"/>
           <w:sz w:val="24"/>
           <w:szCs w:val="24"/>
-          <w:u w:val="none"/>
         </w:rPr>
       </w:pPr>
       <w:r>
@@ -2250,12 +2295,17 @@
         </w:rPr>
         <w:t xml:space="preserve">Čte blok dat specifikované velikosti z serveru. Používá se k načítání obsahu zpráv nebo jiných velkých datových bloků.</w:t>
       </w:r>
+      <w:r>
+        <w:rPr>
+          <w:rtl w:val="0"/>
+        </w:rPr>
+      </w:r>
     </w:p>
     <w:p>
       <w:pPr>
         <w:numPr>
           <w:ilvl w:val="1"/>
-          <w:numId w:val="5"/>
+          <w:numId w:val="10"/>
         </w:numPr>
         <w:ind w:left="1440" w:hanging="360"/>
         <w:rPr>
@@ -2272,17 +2322,7 @@
           <w:szCs w:val="24"/>
           <w:rtl w:val="0"/>
         </w:rPr>
-        <w:t xml:space="preserve">login</w:t>
-      </w:r>
-      <w:r>
-        <w:rPr>
-          <w:rFonts w:ascii="Times New Roman" w:cs="Times New Roman" w:eastAsia="Times New Roman" w:hAnsi="Times New Roman"/>
-          <w:b w:val="1"/>
-          <w:sz w:val="24"/>
-          <w:szCs w:val="24"/>
-          <w:rtl w:val="0"/>
-        </w:rPr>
-        <w:t xml:space="preserve">: </w:t>
+        <w:t xml:space="preserve">login: </w:t>
       </w:r>
       <w:r>
         <w:rPr>
@@ -2298,7 +2338,7 @@
       <w:pPr>
         <w:numPr>
           <w:ilvl w:val="1"/>
-          <w:numId w:val="5"/>
+          <w:numId w:val="10"/>
         </w:numPr>
         <w:ind w:left="1440" w:hanging="360"/>
         <w:rPr>
@@ -2315,17 +2355,7 @@
           <w:szCs w:val="24"/>
           <w:rtl w:val="0"/>
         </w:rPr>
-        <w:t xml:space="preserve">select_mailbox</w:t>
-      </w:r>
-      <w:r>
-        <w:rPr>
-          <w:rFonts w:ascii="Times New Roman" w:cs="Times New Roman" w:eastAsia="Times New Roman" w:hAnsi="Times New Roman"/>
-          <w:b w:val="1"/>
-          <w:sz w:val="24"/>
-          <w:szCs w:val="24"/>
-          <w:rtl w:val="0"/>
-        </w:rPr>
-        <w:t xml:space="preserve">:</w:t>
+        <w:t xml:space="preserve">select_mailbox:</w:t>
       </w:r>
       <w:r>
         <w:rPr>
@@ -2341,7 +2371,7 @@
       <w:pPr>
         <w:numPr>
           <w:ilvl w:val="1"/>
-          <w:numId w:val="5"/>
+          <w:numId w:val="10"/>
         </w:numPr>
         <w:ind w:left="1440" w:hanging="360"/>
         <w:rPr>
@@ -2399,7 +2429,7 @@
       <w:pPr>
         <w:numPr>
           <w:ilvl w:val="1"/>
-          <w:numId w:val="5"/>
+          <w:numId w:val="10"/>
         </w:numPr>
         <w:ind w:left="1440" w:hanging="360"/>
         <w:rPr>
@@ -2407,7 +2437,6 @@
           <w:b w:val="1"/>
           <w:sz w:val="24"/>
           <w:szCs w:val="24"/>
-          <w:u w:val="none"/>
         </w:rPr>
       </w:pPr>
       <w:r>
@@ -2458,7 +2487,7 @@
       <w:pPr>
         <w:numPr>
           <w:ilvl w:val="1"/>
-          <w:numId w:val="5"/>
+          <w:numId w:val="10"/>
         </w:numPr>
         <w:ind w:left="1440" w:hanging="360"/>
         <w:rPr>
@@ -2466,7 +2495,6 @@
           <w:b w:val="1"/>
           <w:sz w:val="24"/>
           <w:szCs w:val="24"/>
-          <w:u w:val="none"/>
         </w:rPr>
       </w:pPr>
       <w:r>
@@ -2488,12 +2516,17 @@
         </w:rPr>
         <w:t xml:space="preserve">Vyhledává nepřečtené zprávy ve vybrané schránce.</w:t>
       </w:r>
+      <w:r>
+        <w:rPr>
+          <w:rtl w:val="0"/>
+        </w:rPr>
+      </w:r>
     </w:p>
     <w:p>
       <w:pPr>
         <w:numPr>
           <w:ilvl w:val="1"/>
-          <w:numId w:val="5"/>
+          <w:numId w:val="10"/>
         </w:numPr>
         <w:ind w:left="1440" w:hanging="360"/>
         <w:rPr>
@@ -2532,7 +2565,7 @@
       <w:pPr>
         <w:numPr>
           <w:ilvl w:val="1"/>
-          <w:numId w:val="5"/>
+          <w:numId w:val="10"/>
         </w:numPr>
         <w:ind w:left="1440" w:hanging="360"/>
         <w:rPr>
@@ -2549,17 +2582,7 @@
           <w:szCs w:val="24"/>
           <w:rtl w:val="0"/>
         </w:rPr>
-        <w:t xml:space="preserve">fetch_messages</w:t>
-      </w:r>
-      <w:r>
-        <w:rPr>
-          <w:rFonts w:ascii="Times New Roman" w:cs="Times New Roman" w:eastAsia="Times New Roman" w:hAnsi="Times New Roman"/>
-          <w:b w:val="1"/>
-          <w:sz w:val="24"/>
-          <w:szCs w:val="24"/>
-          <w:rtl w:val="0"/>
-        </w:rPr>
-        <w:t xml:space="preserve">:</w:t>
+        <w:t xml:space="preserve">fetch_messages:</w:t>
       </w:r>
       <w:r>
         <w:rPr>
@@ -2575,7 +2598,7 @@
       <w:pPr>
         <w:numPr>
           <w:ilvl w:val="1"/>
-          <w:numId w:val="5"/>
+          <w:numId w:val="10"/>
         </w:numPr>
         <w:ind w:left="1440" w:hanging="360"/>
         <w:rPr>
@@ -2592,37 +2615,7 @@
           <w:szCs w:val="24"/>
           <w:rtl w:val="0"/>
         </w:rPr>
-        <w:t xml:space="preserve">read_credentials</w:t>
-      </w:r>
-      <w:r>
-        <w:rPr>
-          <w:rFonts w:ascii="Times New Roman" w:cs="Times New Roman" w:eastAsia="Times New Roman" w:hAnsi="Times New Roman"/>
-          <w:b w:val="1"/>
-          <w:sz w:val="24"/>
-          <w:szCs w:val="24"/>
-          <w:rtl w:val="0"/>
-        </w:rPr>
-        <w:t xml:space="preserve">, </w:t>
-      </w:r>
-      <w:r>
-        <w:rPr>
-          <w:rFonts w:ascii="Times New Roman" w:cs="Times New Roman" w:eastAsia="Times New Roman" w:hAnsi="Times New Roman"/>
-          <w:b w:val="1"/>
-          <w:sz w:val="24"/>
-          <w:szCs w:val="24"/>
-          <w:rtl w:val="0"/>
-        </w:rPr>
-        <w:t xml:space="preserve">directory_exists</w:t>
-      </w:r>
-      <w:r>
-        <w:rPr>
-          <w:rFonts w:ascii="Times New Roman" w:cs="Times New Roman" w:eastAsia="Times New Roman" w:hAnsi="Times New Roman"/>
-          <w:b w:val="1"/>
-          <w:sz w:val="24"/>
-          <w:szCs w:val="24"/>
-          <w:rtl w:val="0"/>
-        </w:rPr>
-        <w:t xml:space="preserve">:</w:t>
+        <w:t xml:space="preserve">read_credentials, directory_exists:</w:t>
       </w:r>
       <w:r>
         <w:rPr>
@@ -2638,7 +2631,7 @@
       <w:pPr>
         <w:numPr>
           <w:ilvl w:val="1"/>
-          <w:numId w:val="5"/>
+          <w:numId w:val="10"/>
         </w:numPr>
         <w:ind w:left="1440" w:hanging="360"/>
         <w:rPr>
@@ -2664,57 +2657,12 @@
           <w:szCs w:val="24"/>
           <w:rtl w:val="0"/>
         </w:rPr>
-        <w:t xml:space="preserve">base64_decode</w:t>
-      </w:r>
-      <w:r>
-        <w:rPr>
-          <w:rFonts w:ascii="Times New Roman" w:cs="Times New Roman" w:eastAsia="Times New Roman" w:hAnsi="Times New Roman"/>
-          <w:b w:val="1"/>
-          <w:sz w:val="24"/>
-          <w:szCs w:val="24"/>
-          <w:rtl w:val="0"/>
-        </w:rPr>
-        <w:t xml:space="preserve">, </w:t>
-      </w:r>
-      <w:r>
-        <w:rPr>
-          <w:rFonts w:ascii="Times New Roman" w:cs="Times New Roman" w:eastAsia="Times New Roman" w:hAnsi="Times New Roman"/>
-          <w:b w:val="1"/>
-          <w:sz w:val="24"/>
-          <w:szCs w:val="24"/>
-          <w:rtl w:val="0"/>
-        </w:rPr>
-        <w:t xml:space="preserve">decode_quoted_printable</w:t>
-      </w:r>
-      <w:r>
-        <w:rPr>
-          <w:rFonts w:ascii="Times New Roman" w:cs="Times New Roman" w:eastAsia="Times New Roman" w:hAnsi="Times New Roman"/>
-          <w:b w:val="1"/>
-          <w:sz w:val="24"/>
-          <w:szCs w:val="24"/>
-          <w:rtl w:val="0"/>
-        </w:rPr>
-        <w:t xml:space="preserve">, </w:t>
-      </w:r>
-      <w:r>
-        <w:rPr>
-          <w:rFonts w:ascii="Times New Roman" w:cs="Times New Roman" w:eastAsia="Times New Roman" w:hAnsi="Times New Roman"/>
-          <w:b w:val="1"/>
-          <w:sz w:val="24"/>
-          <w:szCs w:val="24"/>
-          <w:rtl w:val="0"/>
-        </w:rPr>
-        <w:t xml:space="preserve">decode_encoded_word</w:t>
-      </w:r>
-      <w:r>
-        <w:rPr>
-          <w:rFonts w:ascii="Times New Roman" w:cs="Times New Roman" w:eastAsia="Times New Roman" w:hAnsi="Times New Roman"/>
-          <w:b w:val="1"/>
-          <w:sz w:val="24"/>
-          <w:szCs w:val="24"/>
-          <w:rtl w:val="0"/>
-        </w:rPr>
-        <w:t xml:space="preserve">.</w:t>
+        <w:t xml:space="preserve">base64_decode, decode_quoted_printable, decode_encoded_word.</w:t>
+      </w:r>
+      <w:r>
+        <w:rPr>
+          <w:rtl w:val="0"/>
+        </w:rPr>
       </w:r>
     </w:p>
     <w:p>
@@ -2751,7 +2699,7 @@
       <w:pPr>
         <w:numPr>
           <w:ilvl w:val="0"/>
-          <w:numId w:val="5"/>
+          <w:numId w:val="10"/>
         </w:numPr>
         <w:spacing w:after="0" w:before="0" w:lineRule="auto"/>
         <w:ind w:left="720" w:hanging="360"/>
@@ -2779,12 +2727,17 @@
         </w:rPr>
         <w:t xml:space="preserve">: Implementuje funkce pro práci s SSL/TLS.</w:t>
       </w:r>
+      <w:r>
+        <w:rPr>
+          <w:rtl w:val="0"/>
+        </w:rPr>
+      </w:r>
     </w:p>
     <w:p>
       <w:pPr>
         <w:numPr>
           <w:ilvl w:val="1"/>
-          <w:numId w:val="5"/>
+          <w:numId w:val="10"/>
         </w:numPr>
         <w:spacing w:after="0" w:before="0" w:lineRule="auto"/>
         <w:ind w:left="1440" w:hanging="360"/>
@@ -2792,7 +2745,6 @@
           <w:rFonts w:ascii="Times New Roman" w:cs="Times New Roman" w:eastAsia="Times New Roman" w:hAnsi="Times New Roman"/>
           <w:sz w:val="24"/>
           <w:szCs w:val="24"/>
-          <w:u w:val="none"/>
         </w:rPr>
       </w:pPr>
       <w:r>
@@ -2814,12 +2766,17 @@
         </w:rPr>
         <w:t xml:space="preserve">: Inicializuje OpenSSL knihovnu.</w:t>
       </w:r>
+      <w:r>
+        <w:rPr>
+          <w:rtl w:val="0"/>
+        </w:rPr>
+      </w:r>
     </w:p>
     <w:p>
       <w:pPr>
         <w:numPr>
           <w:ilvl w:val="1"/>
-          <w:numId w:val="5"/>
+          <w:numId w:val="10"/>
         </w:numPr>
         <w:spacing w:after="0" w:before="0" w:lineRule="auto"/>
         <w:ind w:left="1440" w:hanging="360"/>
@@ -2827,7 +2784,6 @@
           <w:rFonts w:ascii="Times New Roman" w:cs="Times New Roman" w:eastAsia="Times New Roman" w:hAnsi="Times New Roman"/>
           <w:sz w:val="24"/>
           <w:szCs w:val="24"/>
-          <w:u w:val="none"/>
         </w:rPr>
       </w:pPr>
       <w:r>
@@ -2849,12 +2805,17 @@
         </w:rPr>
         <w:t xml:space="preserve">: Vytváří SSL kontext.</w:t>
       </w:r>
+      <w:r>
+        <w:rPr>
+          <w:rtl w:val="0"/>
+        </w:rPr>
+      </w:r>
     </w:p>
     <w:p>
       <w:pPr>
         <w:numPr>
           <w:ilvl w:val="1"/>
-          <w:numId w:val="5"/>
+          <w:numId w:val="10"/>
         </w:numPr>
         <w:ind w:left="1440" w:hanging="360"/>
         <w:rPr>
@@ -2871,17 +2832,7 @@
           <w:szCs w:val="24"/>
           <w:rtl w:val="0"/>
         </w:rPr>
-        <w:t xml:space="preserve">configure_ssl_context</w:t>
-      </w:r>
-      <w:r>
-        <w:rPr>
-          <w:rFonts w:ascii="Times New Roman" w:cs="Times New Roman" w:eastAsia="Times New Roman" w:hAnsi="Times New Roman"/>
-          <w:b w:val="1"/>
-          <w:sz w:val="24"/>
-          <w:szCs w:val="24"/>
-          <w:rtl w:val="0"/>
-        </w:rPr>
-        <w:t xml:space="preserve">: </w:t>
+        <w:t xml:space="preserve">configure_ssl_context: </w:t>
       </w:r>
       <w:r>
         <w:rPr>
@@ -2897,7 +2848,7 @@
       <w:pPr>
         <w:numPr>
           <w:ilvl w:val="1"/>
-          <w:numId w:val="5"/>
+          <w:numId w:val="10"/>
         </w:numPr>
         <w:ind w:left="1440" w:hanging="360"/>
         <w:rPr>
@@ -2914,17 +2865,7 @@
           <w:szCs w:val="24"/>
           <w:rtl w:val="0"/>
         </w:rPr>
-        <w:t xml:space="preserve">cleanup_ssl</w:t>
-      </w:r>
-      <w:r>
-        <w:rPr>
-          <w:rFonts w:ascii="Times New Roman" w:cs="Times New Roman" w:eastAsia="Times New Roman" w:hAnsi="Times New Roman"/>
-          <w:b w:val="1"/>
-          <w:sz w:val="24"/>
-          <w:szCs w:val="24"/>
-          <w:rtl w:val="0"/>
-        </w:rPr>
-        <w:t xml:space="preserve">: </w:t>
+        <w:t xml:space="preserve">cleanup_ssl: </w:t>
       </w:r>
       <w:r>
         <w:rPr>
@@ -2934,11 +2875,6 @@
           <w:rtl w:val="0"/>
         </w:rPr>
         <w:t xml:space="preserve">Čistí SSL kontext a uvolňuje zdroje.</w:t>
-      </w:r>
-      <w:r>
-        <w:rPr>
-          <w:rtl w:val="0"/>
-        </w:rPr>
       </w:r>
     </w:p>
     <w:p>
@@ -3033,7 +2969,7 @@
       <w:pPr>
         <w:numPr>
           <w:ilvl w:val="0"/>
-          <w:numId w:val="7"/>
+          <w:numId w:val="12"/>
         </w:numPr>
         <w:spacing w:after="0" w:before="240" w:lineRule="auto"/>
         <w:ind w:left="720" w:hanging="360"/>
@@ -3071,7 +3007,7 @@
       <w:pPr>
         <w:numPr>
           <w:ilvl w:val="0"/>
-          <w:numId w:val="7"/>
+          <w:numId w:val="12"/>
         </w:numPr>
         <w:spacing w:after="0" w:before="0" w:lineRule="auto"/>
         <w:ind w:left="720" w:hanging="360"/>
@@ -3109,7 +3045,7 @@
       <w:pPr>
         <w:numPr>
           <w:ilvl w:val="0"/>
-          <w:numId w:val="7"/>
+          <w:numId w:val="12"/>
         </w:numPr>
         <w:spacing w:after="0" w:before="0" w:lineRule="auto"/>
         <w:ind w:left="720" w:hanging="360"/>
@@ -3147,7 +3083,7 @@
       <w:pPr>
         <w:numPr>
           <w:ilvl w:val="0"/>
-          <w:numId w:val="7"/>
+          <w:numId w:val="12"/>
         </w:numPr>
         <w:spacing w:after="0" w:before="0" w:lineRule="auto"/>
         <w:ind w:left="720" w:hanging="360"/>
@@ -3185,7 +3121,7 @@
       <w:pPr>
         <w:numPr>
           <w:ilvl w:val="0"/>
-          <w:numId w:val="7"/>
+          <w:numId w:val="12"/>
         </w:numPr>
         <w:spacing w:after="0" w:before="0" w:lineRule="auto"/>
         <w:ind w:left="720" w:hanging="360"/>
@@ -3242,7 +3178,7 @@
       <w:pPr>
         <w:numPr>
           <w:ilvl w:val="0"/>
-          <w:numId w:val="7"/>
+          <w:numId w:val="12"/>
         </w:numPr>
         <w:spacing w:after="0" w:before="0" w:lineRule="auto"/>
         <w:ind w:left="720" w:hanging="360"/>
@@ -3280,7 +3216,7 @@
       <w:pPr>
         <w:numPr>
           <w:ilvl w:val="0"/>
-          <w:numId w:val="7"/>
+          <w:numId w:val="12"/>
         </w:numPr>
         <w:spacing w:after="0" w:before="0" w:lineRule="auto"/>
         <w:ind w:left="720" w:hanging="360"/>
@@ -3318,7 +3254,7 @@
       <w:pPr>
         <w:numPr>
           <w:ilvl w:val="0"/>
-          <w:numId w:val="7"/>
+          <w:numId w:val="12"/>
         </w:numPr>
         <w:spacing w:after="0" w:before="0" w:lineRule="auto"/>
         <w:ind w:left="720" w:hanging="360"/>
@@ -3356,7 +3292,7 @@
       <w:pPr>
         <w:numPr>
           <w:ilvl w:val="0"/>
-          <w:numId w:val="7"/>
+          <w:numId w:val="12"/>
         </w:numPr>
         <w:spacing w:after="0" w:before="0" w:lineRule="auto"/>
         <w:ind w:left="720" w:hanging="360"/>
@@ -3413,7 +3349,7 @@
       <w:pPr>
         <w:numPr>
           <w:ilvl w:val="0"/>
-          <w:numId w:val="7"/>
+          <w:numId w:val="12"/>
         </w:numPr>
         <w:spacing w:after="240" w:before="0" w:lineRule="auto"/>
         <w:ind w:left="720" w:hanging="360"/>
@@ -3440,6 +3376,11 @@
           <w:rtl w:val="0"/>
         </w:rPr>
         <w:t xml:space="preserve">: Povinný parametr určující výstupní adresář pro ukládání stažených zpráv.</w:t>
+      </w:r>
+      <w:r>
+        <w:rPr>
+          <w:rtl w:val="0"/>
+        </w:rPr>
       </w:r>
     </w:p>
     <w:p>
@@ -3524,7 +3465,7 @@
       <w:pPr>
         <w:numPr>
           <w:ilvl w:val="0"/>
-          <w:numId w:val="9"/>
+          <w:numId w:val="14"/>
         </w:numPr>
         <w:spacing w:after="0" w:before="240" w:lineRule="auto"/>
         <w:ind w:left="720" w:hanging="360"/>
@@ -3571,12 +3512,17 @@
         </w:rPr>
         <w:t xml:space="preserve"> získá informace o serveru na základě zadané IP adresy nebo doménového jména.</w:t>
       </w:r>
+      <w:r>
+        <w:rPr>
+          <w:rtl w:val="0"/>
+        </w:rPr>
+      </w:r>
     </w:p>
     <w:p>
       <w:pPr>
         <w:numPr>
           <w:ilvl w:val="0"/>
-          <w:numId w:val="9"/>
+          <w:numId w:val="14"/>
         </w:numPr>
         <w:spacing w:after="0" w:before="0" w:lineRule="auto"/>
         <w:ind w:left="720" w:hanging="360"/>
@@ -3610,7 +3556,7 @@
       <w:pPr>
         <w:numPr>
           <w:ilvl w:val="0"/>
-          <w:numId w:val="9"/>
+          <w:numId w:val="14"/>
         </w:numPr>
         <w:spacing w:after="0" w:before="0" w:lineRule="auto"/>
         <w:ind w:left="720" w:hanging="360"/>
@@ -3644,7 +3590,7 @@
       <w:pPr>
         <w:numPr>
           <w:ilvl w:val="0"/>
-          <w:numId w:val="9"/>
+          <w:numId w:val="14"/>
         </w:numPr>
         <w:spacing w:after="0" w:before="0" w:lineRule="auto"/>
         <w:ind w:left="720" w:hanging="360"/>
@@ -3664,12 +3610,17 @@
         </w:rPr>
         <w:t xml:space="preserve">Inicializace SSL/TLS (pokud je požadováno):</w:t>
       </w:r>
+      <w:r>
+        <w:rPr>
+          <w:rtl w:val="0"/>
+        </w:rPr>
+      </w:r>
     </w:p>
     <w:p>
       <w:pPr>
         <w:numPr>
           <w:ilvl w:val="1"/>
-          <w:numId w:val="9"/>
+          <w:numId w:val="14"/>
         </w:numPr>
         <w:spacing w:after="0" w:before="0" w:lineRule="auto"/>
         <w:ind w:left="1440" w:hanging="360"/>
@@ -3677,7 +3628,6 @@
           <w:rFonts w:ascii="Times New Roman" w:cs="Times New Roman" w:eastAsia="Times New Roman" w:hAnsi="Times New Roman"/>
           <w:sz w:val="24"/>
           <w:szCs w:val="24"/>
-          <w:u w:val="none"/>
         </w:rPr>
       </w:pPr>
       <w:r>
@@ -3689,12 +3639,17 @@
         </w:rPr>
         <w:t xml:space="preserve">Vytvoří nový SSL objekt a připojí ho k socketu.</w:t>
       </w:r>
+      <w:r>
+        <w:rPr>
+          <w:rtl w:val="0"/>
+        </w:rPr>
+      </w:r>
     </w:p>
     <w:p>
       <w:pPr>
         <w:numPr>
           <w:ilvl w:val="1"/>
-          <w:numId w:val="9"/>
+          <w:numId w:val="14"/>
         </w:numPr>
         <w:spacing w:after="0" w:before="0" w:lineRule="auto"/>
         <w:ind w:left="1440" w:hanging="360"/>
@@ -3702,7 +3657,6 @@
           <w:rFonts w:ascii="Times New Roman" w:cs="Times New Roman" w:eastAsia="Times New Roman" w:hAnsi="Times New Roman"/>
           <w:sz w:val="24"/>
           <w:szCs w:val="24"/>
-          <w:u w:val="none"/>
         </w:rPr>
       </w:pPr>
       <w:r>
@@ -3733,12 +3687,17 @@
         </w:rPr>
         <w:t xml:space="preserve">.</w:t>
       </w:r>
+      <w:r>
+        <w:rPr>
+          <w:rtl w:val="0"/>
+        </w:rPr>
+      </w:r>
     </w:p>
     <w:p>
       <w:pPr>
         <w:numPr>
           <w:ilvl w:val="1"/>
-          <w:numId w:val="9"/>
+          <w:numId w:val="14"/>
         </w:numPr>
         <w:spacing w:after="0" w:before="0" w:lineRule="auto"/>
         <w:ind w:left="1440" w:hanging="360"/>
@@ -3746,7 +3705,6 @@
           <w:rFonts w:ascii="Times New Roman" w:cs="Times New Roman" w:eastAsia="Times New Roman" w:hAnsi="Times New Roman"/>
           <w:sz w:val="24"/>
           <w:szCs w:val="24"/>
-          <w:u w:val="none"/>
         </w:rPr>
       </w:pPr>
       <w:r>
@@ -3758,12 +3716,17 @@
         </w:rPr>
         <w:t xml:space="preserve">Ověří platnost certifikátu serveru.</w:t>
       </w:r>
+      <w:r>
+        <w:rPr>
+          <w:rtl w:val="0"/>
+        </w:rPr>
+      </w:r>
     </w:p>
     <w:p>
       <w:pPr>
         <w:numPr>
           <w:ilvl w:val="1"/>
-          <w:numId w:val="9"/>
+          <w:numId w:val="14"/>
         </w:numPr>
         <w:spacing w:after="0" w:before="0" w:lineRule="auto"/>
         <w:ind w:left="1440" w:hanging="360"/>
@@ -3771,7 +3734,6 @@
           <w:rFonts w:ascii="Times New Roman" w:cs="Times New Roman" w:eastAsia="Times New Roman" w:hAnsi="Times New Roman"/>
           <w:sz w:val="24"/>
           <w:szCs w:val="24"/>
-          <w:u w:val="none"/>
         </w:rPr>
       </w:pPr>
       <w:r>
@@ -3782,6 +3744,11 @@
           <w:rtl w:val="0"/>
         </w:rPr>
         <w:t xml:space="preserve">Pokud ověření selže, program vypíše chybovou zprávu a ukončí se.</w:t>
+      </w:r>
+      <w:r>
+        <w:rPr>
+          <w:rtl w:val="0"/>
+        </w:rPr>
       </w:r>
     </w:p>
     <w:p>
@@ -3869,9 +3836,9 @@
       <w:pPr>
         <w:numPr>
           <w:ilvl w:val="0"/>
-          <w:numId w:val="13"/>
-        </w:numPr>
-        <w:spacing w:after="0" w:afterAutospacing="0" w:before="240" w:lineRule="auto"/>
+          <w:numId w:val="5"/>
+        </w:numPr>
+        <w:spacing w:after="0" w:before="240" w:lineRule="auto"/>
         <w:ind w:left="720" w:hanging="360"/>
         <w:rPr>
           <w:rFonts w:ascii="Times New Roman" w:cs="Times New Roman" w:eastAsia="Times New Roman" w:hAnsi="Times New Roman"/>
@@ -3903,9 +3870,9 @@
       <w:pPr>
         <w:numPr>
           <w:ilvl w:val="0"/>
-          <w:numId w:val="13"/>
-        </w:numPr>
-        <w:spacing w:after="0" w:afterAutospacing="0" w:before="0" w:beforeAutospacing="0" w:lineRule="auto"/>
+          <w:numId w:val="5"/>
+        </w:numPr>
+        <w:spacing w:after="0" w:before="0" w:lineRule="auto"/>
         <w:ind w:left="720" w:hanging="360"/>
         <w:rPr>
           <w:rFonts w:ascii="Times New Roman" w:cs="Times New Roman" w:eastAsia="Times New Roman" w:hAnsi="Times New Roman"/>
@@ -3937,9 +3904,9 @@
       <w:pPr>
         <w:numPr>
           <w:ilvl w:val="0"/>
-          <w:numId w:val="13"/>
-        </w:numPr>
-        <w:spacing w:after="0" w:afterAutospacing="0" w:before="0" w:beforeAutospacing="0" w:lineRule="auto"/>
+          <w:numId w:val="5"/>
+        </w:numPr>
+        <w:spacing w:after="0" w:before="0" w:lineRule="auto"/>
         <w:ind w:left="720" w:hanging="360"/>
         <w:rPr>
           <w:rFonts w:ascii="Times New Roman" w:cs="Times New Roman" w:eastAsia="Times New Roman" w:hAnsi="Times New Roman"/>
@@ -3990,9 +3957,9 @@
       <w:pPr>
         <w:numPr>
           <w:ilvl w:val="0"/>
-          <w:numId w:val="13"/>
-        </w:numPr>
-        <w:spacing w:after="240" w:before="0" w:beforeAutospacing="0" w:lineRule="auto"/>
+          <w:numId w:val="5"/>
+        </w:numPr>
+        <w:spacing w:after="240" w:before="0" w:lineRule="auto"/>
         <w:ind w:left="720" w:hanging="360"/>
         <w:rPr>
           <w:rFonts w:ascii="Times New Roman" w:cs="Times New Roman" w:eastAsia="Times New Roman" w:hAnsi="Times New Roman"/>
@@ -4105,9 +4072,9 @@
       <w:pPr>
         <w:numPr>
           <w:ilvl w:val="0"/>
-          <w:numId w:val="2"/>
-        </w:numPr>
-        <w:spacing w:after="0" w:afterAutospacing="0" w:before="240" w:lineRule="auto"/>
+          <w:numId w:val="7"/>
+        </w:numPr>
+        <w:spacing w:after="0" w:before="240" w:lineRule="auto"/>
         <w:ind w:left="720" w:hanging="360"/>
         <w:rPr>
           <w:rFonts w:ascii="Times New Roman" w:cs="Times New Roman" w:eastAsia="Times New Roman" w:hAnsi="Times New Roman"/>
@@ -4123,27 +4090,7 @@
           <w:szCs w:val="24"/>
           <w:rtl w:val="0"/>
         </w:rPr>
-        <w:t xml:space="preserve">Odeslání Příkazu </w:t>
-      </w:r>
-      <w:r>
-        <w:rPr>
-          <w:rFonts w:ascii="Times New Roman" w:cs="Times New Roman" w:eastAsia="Times New Roman" w:hAnsi="Times New Roman"/>
-          <w:b w:val="1"/>
-          <w:sz w:val="24"/>
-          <w:szCs w:val="24"/>
-          <w:rtl w:val="0"/>
-        </w:rPr>
-        <w:t xml:space="preserve">SELECT</w:t>
-      </w:r>
-      <w:r>
-        <w:rPr>
-          <w:rFonts w:ascii="Times New Roman" w:cs="Times New Roman" w:eastAsia="Times New Roman" w:hAnsi="Times New Roman"/>
-          <w:b w:val="1"/>
-          <w:sz w:val="24"/>
-          <w:szCs w:val="24"/>
-          <w:rtl w:val="0"/>
-        </w:rPr>
-        <w:t xml:space="preserve">:</w:t>
+        <w:t xml:space="preserve">Odeslání Příkazu SELECT:</w:t>
       </w:r>
       <w:r>
         <w:rPr>
@@ -4216,9 +4163,9 @@
       <w:pPr>
         <w:numPr>
           <w:ilvl w:val="0"/>
-          <w:numId w:val="2"/>
-        </w:numPr>
-        <w:spacing w:after="0" w:afterAutospacing="0" w:before="0" w:beforeAutospacing="0" w:lineRule="auto"/>
+          <w:numId w:val="7"/>
+        </w:numPr>
+        <w:spacing w:after="0" w:before="0" w:lineRule="auto"/>
         <w:ind w:left="720" w:hanging="360"/>
         <w:rPr>
           <w:rFonts w:ascii="Times New Roman" w:cs="Times New Roman" w:eastAsia="Times New Roman" w:hAnsi="Times New Roman"/>
@@ -4269,9 +4216,9 @@
       <w:pPr>
         <w:numPr>
           <w:ilvl w:val="0"/>
-          <w:numId w:val="2"/>
-        </w:numPr>
-        <w:spacing w:after="240" w:before="0" w:beforeAutospacing="0" w:lineRule="auto"/>
+          <w:numId w:val="7"/>
+        </w:numPr>
+        <w:spacing w:after="240" w:before="0" w:lineRule="auto"/>
         <w:ind w:left="720" w:hanging="360"/>
         <w:rPr>
           <w:rFonts w:ascii="Times New Roman" w:cs="Times New Roman" w:eastAsia="Times New Roman" w:hAnsi="Times New Roman"/>
@@ -4367,7 +4314,7 @@
           <w:ilvl w:val="0"/>
           <w:numId w:val="1"/>
         </w:numPr>
-        <w:spacing w:after="0" w:afterAutospacing="0" w:before="240" w:lineRule="auto"/>
+        <w:spacing w:after="0" w:before="240" w:lineRule="auto"/>
         <w:ind w:left="720" w:hanging="360"/>
         <w:rPr>
           <w:rFonts w:ascii="Times New Roman" w:cs="Times New Roman" w:eastAsia="Times New Roman" w:hAnsi="Times New Roman"/>
@@ -4420,7 +4367,7 @@
           <w:ilvl w:val="0"/>
           <w:numId w:val="1"/>
         </w:numPr>
-        <w:spacing w:after="0" w:afterAutospacing="0" w:before="0" w:beforeAutospacing="0" w:lineRule="auto"/>
+        <w:spacing w:after="0" w:before="0" w:lineRule="auto"/>
         <w:ind w:left="720" w:hanging="360"/>
         <w:rPr>
           <w:rFonts w:ascii="Times New Roman" w:cs="Times New Roman" w:eastAsia="Times New Roman" w:hAnsi="Times New Roman"/>
@@ -4492,7 +4439,7 @@
           <w:ilvl w:val="0"/>
           <w:numId w:val="1"/>
         </w:numPr>
-        <w:spacing w:after="0" w:afterAutospacing="0" w:before="0" w:beforeAutospacing="0" w:lineRule="auto"/>
+        <w:spacing w:after="0" w:before="0" w:lineRule="auto"/>
         <w:ind w:left="720" w:hanging="360"/>
         <w:rPr>
           <w:rFonts w:ascii="Times New Roman" w:cs="Times New Roman" w:eastAsia="Times New Roman" w:hAnsi="Times New Roman"/>
@@ -4508,27 +4455,7 @@
           <w:szCs w:val="24"/>
           <w:rtl w:val="0"/>
         </w:rPr>
-        <w:t xml:space="preserve">Odeslání Příkazů </w:t>
-      </w:r>
-      <w:r>
-        <w:rPr>
-          <w:rFonts w:ascii="Times New Roman" w:cs="Times New Roman" w:eastAsia="Times New Roman" w:hAnsi="Times New Roman"/>
-          <w:b w:val="1"/>
-          <w:sz w:val="24"/>
-          <w:szCs w:val="24"/>
-          <w:rtl w:val="0"/>
-        </w:rPr>
-        <w:t xml:space="preserve">FETCH</w:t>
-      </w:r>
-      <w:r>
-        <w:rPr>
-          <w:rFonts w:ascii="Times New Roman" w:cs="Times New Roman" w:eastAsia="Times New Roman" w:hAnsi="Times New Roman"/>
-          <w:b w:val="1"/>
-          <w:sz w:val="24"/>
-          <w:szCs w:val="24"/>
-          <w:rtl w:val="0"/>
-        </w:rPr>
-        <w:t xml:space="preserve">:</w:t>
+        <w:t xml:space="preserve">Odeslání Příkazů FETCH:</w:t>
       </w:r>
       <w:r>
         <w:rPr>
@@ -4565,7 +4492,7 @@
           <w:ilvl w:val="0"/>
           <w:numId w:val="1"/>
         </w:numPr>
-        <w:spacing w:after="0" w:afterAutospacing="0" w:before="0" w:beforeAutospacing="0" w:lineRule="auto"/>
+        <w:spacing w:after="0" w:before="0" w:lineRule="auto"/>
         <w:ind w:left="720" w:hanging="360"/>
         <w:rPr>
           <w:rFonts w:ascii="Times New Roman" w:cs="Times New Roman" w:eastAsia="Times New Roman" w:hAnsi="Times New Roman"/>
@@ -4599,7 +4526,7 @@
           <w:ilvl w:val="0"/>
           <w:numId w:val="1"/>
         </w:numPr>
-        <w:spacing w:after="240" w:before="0" w:beforeAutospacing="0" w:lineRule="auto"/>
+        <w:spacing w:after="240" w:before="0" w:lineRule="auto"/>
         <w:ind w:left="720" w:hanging="360"/>
         <w:rPr>
           <w:rFonts w:ascii="Times New Roman" w:cs="Times New Roman" w:eastAsia="Times New Roman" w:hAnsi="Times New Roman"/>
@@ -4634,17 +4561,7 @@
           <w:szCs w:val="24"/>
           <w:rtl w:val="0"/>
         </w:rPr>
-        <w:t xml:space="preserve">index.txt</w:t>
-      </w:r>
-      <w:r>
-        <w:rPr>
-          <w:rFonts w:ascii="Times New Roman" w:cs="Times New Roman" w:eastAsia="Times New Roman" w:hAnsi="Times New Roman"/>
-          <w:b w:val="1"/>
-          <w:sz w:val="24"/>
-          <w:szCs w:val="24"/>
-          <w:rtl w:val="0"/>
-        </w:rPr>
-        <w:t xml:space="preserve"> </w:t>
+        <w:t xml:space="preserve">index.txt </w:t>
       </w:r>
       <w:r>
         <w:rPr>
@@ -4741,9 +4658,9 @@
       <w:pPr>
         <w:numPr>
           <w:ilvl w:val="0"/>
-          <w:numId w:val="14"/>
-        </w:numPr>
-        <w:spacing w:after="0" w:afterAutospacing="0" w:before="240" w:lineRule="auto"/>
+          <w:numId w:val="6"/>
+        </w:numPr>
+        <w:spacing w:after="0" w:before="240" w:lineRule="auto"/>
         <w:ind w:left="720" w:hanging="360"/>
         <w:rPr>
           <w:rFonts w:ascii="Times New Roman" w:cs="Times New Roman" w:eastAsia="Times New Roman" w:hAnsi="Times New Roman"/>
@@ -4813,9 +4730,9 @@
       <w:pPr>
         <w:numPr>
           <w:ilvl w:val="0"/>
-          <w:numId w:val="14"/>
-        </w:numPr>
-        <w:spacing w:after="0" w:afterAutospacing="0" w:before="0" w:beforeAutospacing="0" w:lineRule="auto"/>
+          <w:numId w:val="6"/>
+        </w:numPr>
+        <w:spacing w:after="0" w:before="0" w:lineRule="auto"/>
         <w:ind w:left="720" w:hanging="360"/>
         <w:rPr>
           <w:rFonts w:ascii="Times New Roman" w:cs="Times New Roman" w:eastAsia="Times New Roman" w:hAnsi="Times New Roman"/>
@@ -4847,9 +4764,9 @@
       <w:pPr>
         <w:numPr>
           <w:ilvl w:val="0"/>
-          <w:numId w:val="14"/>
-        </w:numPr>
-        <w:spacing w:after="240" w:before="0" w:beforeAutospacing="0" w:lineRule="auto"/>
+          <w:numId w:val="6"/>
+        </w:numPr>
+        <w:spacing w:after="240" w:before="0" w:lineRule="auto"/>
         <w:ind w:left="720" w:hanging="360"/>
         <w:rPr>
           <w:rFonts w:ascii="Times New Roman" w:cs="Times New Roman" w:eastAsia="Times New Roman" w:hAnsi="Times New Roman"/>
@@ -4909,7 +4826,7 @@
           <w:szCs w:val="36"/>
         </w:rPr>
       </w:pPr>
-      <w:bookmarkStart w:colFirst="0" w:colLast="0" w:name="_pzdbl4uhkca3" w:id="16"/>
+      <w:bookmarkStart w:colFirst="0" w:colLast="0" w:name="_44sinio" w:id="16"/>
       <w:bookmarkEnd w:id="16"/>
       <w:r>
         <w:rPr>
@@ -4934,7 +4851,7 @@
           <w:color w:val="000000"/>
         </w:rPr>
       </w:pPr>
-      <w:bookmarkStart w:colFirst="0" w:colLast="0" w:name="_j526t5y6fbkv" w:id="17"/>
+      <w:bookmarkStart w:colFirst="0" w:colLast="0" w:name="_2jxsxqh" w:id="17"/>
       <w:bookmarkEnd w:id="17"/>
       <w:r>
         <w:rPr>
@@ -4962,10 +4879,11 @@
       <w:pPr>
         <w:numPr>
           <w:ilvl w:val="0"/>
-          <w:numId w:val="12"/>
-        </w:numPr>
-        <w:spacing w:after="0" w:afterAutospacing="0" w:before="240" w:lineRule="auto"/>
+          <w:numId w:val="4"/>
+        </w:numPr>
+        <w:spacing w:after="0" w:before="240" w:lineRule="auto"/>
         <w:ind w:left="720" w:hanging="360"/>
+        <w:rPr/>
       </w:pPr>
       <w:r>
         <w:rPr>
@@ -4985,10 +4903,11 @@
       <w:pPr>
         <w:numPr>
           <w:ilvl w:val="0"/>
-          <w:numId w:val="12"/>
-        </w:numPr>
-        <w:spacing w:after="240" w:before="0" w:beforeAutospacing="0" w:lineRule="auto"/>
+          <w:numId w:val="4"/>
+        </w:numPr>
+        <w:spacing w:after="240" w:before="0" w:lineRule="auto"/>
         <w:ind w:left="720" w:hanging="360"/>
+        <w:rPr/>
       </w:pPr>
       <w:r>
         <w:rPr>
@@ -5002,11 +4921,6 @@
           <w:rtl w:val="0"/>
         </w:rPr>
         <w:t xml:space="preserve"> Pokud je program spuštěn znovu ve stejné schránce, stáhne všechny zprávy znovu, bez ohledu na to, zda již byly dříve staženy. Tato logika byla zvolena, aby uživatel mohl nejprve stáhnout všechny své zprávy a poté používat program k stahování pouze jejich hlaviček a naopak.</w:t>
-      </w:r>
-      <w:r>
-        <w:rPr>
-          <w:rtl w:val="0"/>
-        </w:rPr>
       </w:r>
     </w:p>
     <w:p>
@@ -5021,7 +4935,7 @@
           <w:color w:val="000000"/>
         </w:rPr>
       </w:pPr>
-      <w:bookmarkStart w:colFirst="0" w:colLast="0" w:name="_452lo7mnzeg9" w:id="18"/>
+      <w:bookmarkStart w:colFirst="0" w:colLast="0" w:name="_z337ya" w:id="18"/>
       <w:bookmarkEnd w:id="18"/>
       <w:r>
         <w:rPr>
@@ -5057,11 +4971,6 @@
           <w:rtl w:val="0"/>
         </w:rPr>
         <w:t xml:space="preserve">) na serveru. Tímto krokem se snaží synchronizovat stav zprávy, jelikož stažení zprávy může indikovat její přečtení uživatelem. I když není zcela přesné, zda uživatel zprávu skutečně přečetl, resetování příznaku umožňuje vyhýbat se opakovanému stahování již zpracovaných zpráv.</w:t>
-      </w:r>
-      <w:r>
-        <w:rPr>
-          <w:rtl w:val="0"/>
-        </w:rPr>
       </w:r>
     </w:p>
     <w:p>
@@ -5076,7 +4985,7 @@
           <w:szCs w:val="24"/>
         </w:rPr>
       </w:pPr>
-      <w:bookmarkStart w:colFirst="0" w:colLast="0" w:name="_44sinio" w:id="19"/>
+      <w:bookmarkStart w:colFirst="0" w:colLast="0" w:name="_3j2qqm3" w:id="19"/>
       <w:bookmarkEnd w:id="19"/>
       <w:r>
         <w:rPr>
@@ -5086,17 +4995,7 @@
           <w:szCs w:val="36"/>
           <w:rtl w:val="0"/>
         </w:rPr>
-        <w:t xml:space="preserve">6</w:t>
-      </w:r>
-      <w:r>
-        <w:rPr>
-          <w:rFonts w:ascii="Times New Roman" w:cs="Times New Roman" w:eastAsia="Times New Roman" w:hAnsi="Times New Roman"/>
-          <w:b w:val="1"/>
-          <w:sz w:val="36"/>
-          <w:szCs w:val="36"/>
-          <w:rtl w:val="0"/>
-        </w:rPr>
-        <w:t xml:space="preserve">. Návod na použití</w:t>
+        <w:t xml:space="preserve">6. Návod na použití</w:t>
       </w:r>
       <w:r>
         <w:rPr>
@@ -5116,7 +5015,7 @@
           <w:color w:val="000000"/>
         </w:rPr>
       </w:pPr>
-      <w:bookmarkStart w:colFirst="0" w:colLast="0" w:name="_z337ya" w:id="20"/>
+      <w:bookmarkStart w:colFirst="0" w:colLast="0" w:name="_1y810tw" w:id="20"/>
       <w:bookmarkEnd w:id="20"/>
       <w:r>
         <w:rPr>
@@ -5223,7 +5122,7 @@
         <w:spacing w:before="280" w:lineRule="auto"/>
         <w:rPr/>
       </w:pPr>
-      <w:bookmarkStart w:colFirst="0" w:colLast="0" w:name="_3j2qqm3" w:id="21"/>
+      <w:bookmarkStart w:colFirst="0" w:colLast="0" w:name="_4i7ojhp" w:id="21"/>
       <w:bookmarkEnd w:id="21"/>
       <w:r>
         <w:rPr>
@@ -5244,7 +5143,7 @@
       <w:pPr>
         <w:numPr>
           <w:ilvl w:val="0"/>
-          <w:numId w:val="11"/>
+          <w:numId w:val="3"/>
         </w:numPr>
         <w:spacing w:after="240" w:before="240" w:lineRule="auto"/>
         <w:ind w:left="720" w:hanging="360"/>
@@ -5292,7 +5191,7 @@
       <w:pPr>
         <w:numPr>
           <w:ilvl w:val="0"/>
-          <w:numId w:val="11"/>
+          <w:numId w:val="3"/>
         </w:numPr>
         <w:spacing w:after="240" w:before="240" w:lineRule="auto"/>
         <w:ind w:left="720" w:hanging="360"/>
@@ -5424,7 +5323,7 @@
           <w:szCs w:val="36"/>
         </w:rPr>
       </w:pPr>
-      <w:bookmarkStart w:colFirst="0" w:colLast="0" w:name="_1y810tw" w:id="22"/>
+      <w:bookmarkStart w:colFirst="0" w:colLast="0" w:name="_2xcytpi" w:id="22"/>
       <w:bookmarkEnd w:id="22"/>
       <w:r>
         <w:rPr>
@@ -5450,7 +5349,7 @@
           <w:szCs w:val="24"/>
         </w:rPr>
       </w:pPr>
-      <w:bookmarkStart w:colFirst="0" w:colLast="0" w:name="_4i7ojhp" w:id="23"/>
+      <w:bookmarkStart w:colFirst="0" w:colLast="0" w:name="_1ci93xb" w:id="23"/>
       <w:bookmarkEnd w:id="23"/>
       <w:r>
         <w:rPr>
@@ -5471,7 +5370,7 @@
       <w:pPr>
         <w:numPr>
           <w:ilvl w:val="0"/>
-          <w:numId w:val="4"/>
+          <w:numId w:val="9"/>
         </w:numPr>
         <w:spacing w:after="0" w:before="0" w:lineRule="auto"/>
         <w:ind w:left="720" w:hanging="360"/>
@@ -5509,7 +5408,7 @@
       <w:pPr>
         <w:numPr>
           <w:ilvl w:val="1"/>
-          <w:numId w:val="4"/>
+          <w:numId w:val="9"/>
         </w:numPr>
         <w:spacing w:after="0" w:before="0" w:lineRule="auto"/>
         <w:ind w:left="1440" w:hanging="360"/>
@@ -5593,7 +5492,7 @@
       <w:pPr>
         <w:numPr>
           <w:ilvl w:val="1"/>
-          <w:numId w:val="4"/>
+          <w:numId w:val="9"/>
         </w:numPr>
         <w:spacing w:after="0" w:before="0" w:lineRule="auto"/>
         <w:ind w:left="1440" w:hanging="360"/>
@@ -5623,6 +5522,7 @@
         <w:ind w:left="1440" w:firstLine="0"/>
         <w:rPr>
           <w:rFonts w:ascii="Times New Roman" w:cs="Times New Roman" w:eastAsia="Times New Roman" w:hAnsi="Times New Roman"/>
+          <w:b w:val="1"/>
           <w:i w:val="1"/>
           <w:sz w:val="24"/>
           <w:szCs w:val="24"/>
@@ -5647,8 +5547,352 @@
           <w:szCs w:val="24"/>
           <w:rtl w:val="0"/>
         </w:rPr>
-        <w:t xml:space="preserve">TSL connection established. Staženo 9 zpráv ze schránky INBOX.</w:t>
-      </w:r>
+        <w:t xml:space="preserve">Staženo 9 zpráv ze schránky INBOX.</w:t>
+      </w:r>
+    </w:p>
+    <w:p>
+      <w:pPr>
+        <w:ind w:left="1440" w:firstLine="0"/>
+        <w:rPr>
+          <w:rFonts w:ascii="Times New Roman" w:cs="Times New Roman" w:eastAsia="Times New Roman" w:hAnsi="Times New Roman"/>
+          <w:i w:val="1"/>
+          <w:sz w:val="24"/>
+          <w:szCs w:val="24"/>
+        </w:rPr>
+      </w:pPr>
+      <w:r>
+        <w:rPr>
+          <w:rFonts w:ascii="Times New Roman" w:cs="Times New Roman" w:eastAsia="Times New Roman" w:hAnsi="Times New Roman"/>
+          <w:i w:val="1"/>
+          <w:sz w:val="24"/>
+          <w:szCs w:val="24"/>
+          <w:rtl w:val="0"/>
+        </w:rPr>
+        <w:t xml:space="preserve">Screenshot z Wireshark:</w:t>
+      </w:r>
+    </w:p>
+    <w:p>
+      <w:pPr>
+        <w:ind w:left="1440" w:firstLine="0"/>
+        <w:rPr>
+          <w:rFonts w:ascii="Times New Roman" w:cs="Times New Roman" w:eastAsia="Times New Roman" w:hAnsi="Times New Roman"/>
+          <w:i w:val="1"/>
+          <w:sz w:val="24"/>
+          <w:szCs w:val="24"/>
+        </w:rPr>
+      </w:pPr>
+      <w:r>
+        <w:rPr>
+          <w:rtl w:val="0"/>
+        </w:rPr>
+      </w:r>
+    </w:p>
+    <w:p>
+      <w:pPr>
+        <w:ind w:left="1440" w:firstLine="0"/>
+        <w:rPr>
+          <w:rFonts w:ascii="Times New Roman" w:cs="Times New Roman" w:eastAsia="Times New Roman" w:hAnsi="Times New Roman"/>
+          <w:i w:val="1"/>
+          <w:sz w:val="24"/>
+          <w:szCs w:val="24"/>
+        </w:rPr>
+      </w:pPr>
+      <w:r>
+        <w:rPr>
+          <w:rtl w:val="0"/>
+        </w:rPr>
+      </w:r>
+    </w:p>
+    <w:p>
+      <w:pPr>
+        <w:ind w:left="0" w:firstLine="0"/>
+        <w:rPr>
+          <w:rFonts w:ascii="Times New Roman" w:cs="Times New Roman" w:eastAsia="Times New Roman" w:hAnsi="Times New Roman"/>
+          <w:i w:val="1"/>
+          <w:sz w:val="24"/>
+          <w:szCs w:val="24"/>
+        </w:rPr>
+      </w:pPr>
+      <w:r>
+        <w:rPr>
+          <w:rtl w:val="0"/>
+        </w:rPr>
+      </w:r>
+    </w:p>
+    <w:p>
+      <w:pPr>
+        <w:ind w:left="0" w:firstLine="0"/>
+        <w:rPr>
+          <w:rFonts w:ascii="Times New Roman" w:cs="Times New Roman" w:eastAsia="Times New Roman" w:hAnsi="Times New Roman"/>
+          <w:i w:val="1"/>
+          <w:sz w:val="24"/>
+          <w:szCs w:val="24"/>
+        </w:rPr>
+      </w:pPr>
+      <w:r>
+        <w:rPr>
+          <w:rFonts w:ascii="Times New Roman" w:cs="Times New Roman" w:eastAsia="Times New Roman" w:hAnsi="Times New Roman"/>
+          <w:i w:val="1"/>
+          <w:sz w:val="24"/>
+          <w:szCs w:val="24"/>
+        </w:rPr>
+        <w:drawing>
+          <wp:inline distB="114300" distT="114300" distL="114300" distR="114300">
+            <wp:extent cx="6553200" cy="2871788"/>
+            <wp:effectExtent b="0" l="0" r="0" t="0"/>
+            <wp:docPr id="2" name="image2.png"/>
+            <a:graphic>
+              <a:graphicData uri="http://schemas.openxmlformats.org/drawingml/2006/picture">
+                <pic:pic>
+                  <pic:nvPicPr>
+                    <pic:cNvPr id="0" name="image2.png"/>
+                    <pic:cNvPicPr preferRelativeResize="0"/>
+                  </pic:nvPicPr>
+                  <pic:blipFill>
+                    <a:blip r:embed="rId7"/>
+                    <a:srcRect b="0" l="0" r="0" t="0"/>
+                    <a:stretch>
+                      <a:fillRect/>
+                    </a:stretch>
+                  </pic:blipFill>
+                  <pic:spPr>
+                    <a:xfrm>
+                      <a:off x="0" y="0"/>
+                      <a:ext cx="6553200" cy="2871788"/>
+                    </a:xfrm>
+                    <a:prstGeom prst="rect"/>
+                    <a:ln/>
+                  </pic:spPr>
+                </pic:pic>
+              </a:graphicData>
+            </a:graphic>
+          </wp:inline>
+        </w:drawing>
+      </w:r>
+      <w:r>
+        <w:rPr>
+          <w:rtl w:val="0"/>
+        </w:rPr>
+      </w:r>
+    </w:p>
+    <w:p>
+      <w:pPr>
+        <w:ind w:left="1440" w:firstLine="0"/>
+        <w:rPr>
+          <w:rFonts w:ascii="Times New Roman" w:cs="Times New Roman" w:eastAsia="Times New Roman" w:hAnsi="Times New Roman"/>
+          <w:i w:val="1"/>
+          <w:sz w:val="24"/>
+          <w:szCs w:val="24"/>
+        </w:rPr>
+      </w:pPr>
+      <w:r>
+        <w:rPr>
+          <w:rtl w:val="0"/>
+        </w:rPr>
+      </w:r>
+    </w:p>
+    <w:p>
+      <w:pPr>
+        <w:ind w:left="1440" w:firstLine="0"/>
+        <w:rPr>
+          <w:rFonts w:ascii="Times New Roman" w:cs="Times New Roman" w:eastAsia="Times New Roman" w:hAnsi="Times New Roman"/>
+          <w:i w:val="1"/>
+          <w:sz w:val="24"/>
+          <w:szCs w:val="24"/>
+        </w:rPr>
+      </w:pPr>
+      <w:r>
+        <w:rPr>
+          <w:rtl w:val="0"/>
+        </w:rPr>
+      </w:r>
+    </w:p>
+    <w:p>
+      <w:pPr>
+        <w:ind w:left="1440" w:firstLine="0"/>
+        <w:rPr>
+          <w:rFonts w:ascii="Times New Roman" w:cs="Times New Roman" w:eastAsia="Times New Roman" w:hAnsi="Times New Roman"/>
+          <w:i w:val="1"/>
+          <w:sz w:val="24"/>
+          <w:szCs w:val="24"/>
+        </w:rPr>
+      </w:pPr>
+      <w:r>
+        <w:rPr>
+          <w:rtl w:val="0"/>
+        </w:rPr>
+      </w:r>
+    </w:p>
+    <w:p>
+      <w:pPr>
+        <w:ind w:left="1440" w:firstLine="0"/>
+        <w:rPr>
+          <w:rFonts w:ascii="Times New Roman" w:cs="Times New Roman" w:eastAsia="Times New Roman" w:hAnsi="Times New Roman"/>
+          <w:i w:val="1"/>
+          <w:sz w:val="24"/>
+          <w:szCs w:val="24"/>
+        </w:rPr>
+      </w:pPr>
+      <w:r>
+        <w:rPr>
+          <w:rtl w:val="0"/>
+        </w:rPr>
+      </w:r>
+    </w:p>
+    <w:p>
+      <w:pPr>
+        <w:ind w:left="1440" w:firstLine="0"/>
+        <w:rPr>
+          <w:rFonts w:ascii="Times New Roman" w:cs="Times New Roman" w:eastAsia="Times New Roman" w:hAnsi="Times New Roman"/>
+          <w:i w:val="1"/>
+          <w:sz w:val="24"/>
+          <w:szCs w:val="24"/>
+        </w:rPr>
+      </w:pPr>
+      <w:r>
+        <w:rPr>
+          <w:rtl w:val="0"/>
+        </w:rPr>
+      </w:r>
+    </w:p>
+    <w:p>
+      <w:pPr>
+        <w:ind w:left="1440" w:firstLine="0"/>
+        <w:rPr>
+          <w:rFonts w:ascii="Times New Roman" w:cs="Times New Roman" w:eastAsia="Times New Roman" w:hAnsi="Times New Roman"/>
+          <w:i w:val="1"/>
+          <w:sz w:val="24"/>
+          <w:szCs w:val="24"/>
+        </w:rPr>
+      </w:pPr>
+      <w:r>
+        <w:rPr>
+          <w:rtl w:val="0"/>
+        </w:rPr>
+      </w:r>
+    </w:p>
+    <w:p>
+      <w:pPr>
+        <w:ind w:left="1440" w:firstLine="0"/>
+        <w:rPr>
+          <w:rFonts w:ascii="Times New Roman" w:cs="Times New Roman" w:eastAsia="Times New Roman" w:hAnsi="Times New Roman"/>
+          <w:i w:val="1"/>
+          <w:sz w:val="24"/>
+          <w:szCs w:val="24"/>
+        </w:rPr>
+      </w:pPr>
+      <w:r>
+        <w:rPr>
+          <w:rtl w:val="0"/>
+        </w:rPr>
+      </w:r>
+    </w:p>
+    <w:p>
+      <w:pPr>
+        <w:ind w:left="1440" w:firstLine="0"/>
+        <w:rPr>
+          <w:rFonts w:ascii="Times New Roman" w:cs="Times New Roman" w:eastAsia="Times New Roman" w:hAnsi="Times New Roman"/>
+          <w:i w:val="1"/>
+          <w:sz w:val="24"/>
+          <w:szCs w:val="24"/>
+        </w:rPr>
+      </w:pPr>
+      <w:r>
+        <w:rPr>
+          <w:rtl w:val="0"/>
+        </w:rPr>
+      </w:r>
+    </w:p>
+    <w:p>
+      <w:pPr>
+        <w:ind w:left="1440" w:firstLine="0"/>
+        <w:rPr>
+          <w:rFonts w:ascii="Times New Roman" w:cs="Times New Roman" w:eastAsia="Times New Roman" w:hAnsi="Times New Roman"/>
+          <w:i w:val="1"/>
+          <w:sz w:val="24"/>
+          <w:szCs w:val="24"/>
+        </w:rPr>
+      </w:pPr>
+      <w:r>
+        <w:rPr>
+          <w:rtl w:val="0"/>
+        </w:rPr>
+      </w:r>
+    </w:p>
+    <w:p>
+      <w:pPr>
+        <w:ind w:left="1440" w:firstLine="0"/>
+        <w:rPr>
+          <w:rFonts w:ascii="Times New Roman" w:cs="Times New Roman" w:eastAsia="Times New Roman" w:hAnsi="Times New Roman"/>
+          <w:i w:val="1"/>
+          <w:sz w:val="24"/>
+          <w:szCs w:val="24"/>
+        </w:rPr>
+      </w:pPr>
+      <w:r>
+        <w:rPr>
+          <w:rtl w:val="0"/>
+        </w:rPr>
+      </w:r>
+    </w:p>
+    <w:p>
+      <w:pPr>
+        <w:ind w:left="1440" w:firstLine="0"/>
+        <w:rPr>
+          <w:rFonts w:ascii="Times New Roman" w:cs="Times New Roman" w:eastAsia="Times New Roman" w:hAnsi="Times New Roman"/>
+          <w:i w:val="1"/>
+          <w:sz w:val="24"/>
+          <w:szCs w:val="24"/>
+        </w:rPr>
+      </w:pPr>
+      <w:r>
+        <w:rPr>
+          <w:rtl w:val="0"/>
+        </w:rPr>
+      </w:r>
+    </w:p>
+    <w:p>
+      <w:pPr>
+        <w:ind w:left="1440" w:firstLine="0"/>
+        <w:rPr>
+          <w:rFonts w:ascii="Times New Roman" w:cs="Times New Roman" w:eastAsia="Times New Roman" w:hAnsi="Times New Roman"/>
+          <w:i w:val="1"/>
+          <w:sz w:val="24"/>
+          <w:szCs w:val="24"/>
+        </w:rPr>
+      </w:pPr>
+      <w:r>
+        <w:rPr>
+          <w:rtl w:val="0"/>
+        </w:rPr>
+      </w:r>
+    </w:p>
+    <w:p>
+      <w:pPr>
+        <w:ind w:left="1440" w:firstLine="0"/>
+        <w:rPr>
+          <w:rFonts w:ascii="Times New Roman" w:cs="Times New Roman" w:eastAsia="Times New Roman" w:hAnsi="Times New Roman"/>
+          <w:i w:val="1"/>
+          <w:sz w:val="24"/>
+          <w:szCs w:val="24"/>
+        </w:rPr>
+      </w:pPr>
+      <w:r>
+        <w:rPr>
+          <w:rtl w:val="0"/>
+        </w:rPr>
+      </w:r>
+    </w:p>
+    <w:p>
+      <w:pPr>
+        <w:ind w:left="1440" w:firstLine="0"/>
+        <w:rPr>
+          <w:rFonts w:ascii="Times New Roman" w:cs="Times New Roman" w:eastAsia="Times New Roman" w:hAnsi="Times New Roman"/>
+          <w:i w:val="1"/>
+          <w:sz w:val="24"/>
+          <w:szCs w:val="24"/>
+        </w:rPr>
+      </w:pPr>
       <w:r>
         <w:rPr>
           <w:rtl w:val="0"/>
@@ -5676,7 +5920,7 @@
       <w:pPr>
         <w:numPr>
           <w:ilvl w:val="0"/>
-          <w:numId w:val="4"/>
+          <w:numId w:val="9"/>
         </w:numPr>
         <w:spacing w:after="0" w:before="0" w:lineRule="auto"/>
         <w:ind w:left="720" w:hanging="360"/>
@@ -5705,7 +5949,7 @@
       <w:pPr>
         <w:numPr>
           <w:ilvl w:val="1"/>
-          <w:numId w:val="4"/>
+          <w:numId w:val="9"/>
         </w:numPr>
         <w:spacing w:after="0" w:before="0" w:lineRule="auto"/>
         <w:ind w:left="1440" w:hanging="360"/>
@@ -5788,7 +6032,7 @@
       <w:pPr>
         <w:numPr>
           <w:ilvl w:val="1"/>
-          <w:numId w:val="4"/>
+          <w:numId w:val="9"/>
         </w:numPr>
         <w:spacing w:after="0" w:before="0" w:lineRule="auto"/>
         <w:ind w:left="1440" w:hanging="360"/>
@@ -5871,7 +6115,7 @@
       <w:pPr>
         <w:numPr>
           <w:ilvl w:val="0"/>
-          <w:numId w:val="4"/>
+          <w:numId w:val="9"/>
         </w:numPr>
         <w:spacing w:after="0" w:before="0" w:lineRule="auto"/>
         <w:ind w:left="720" w:hanging="360"/>
@@ -5900,7 +6144,7 @@
       <w:pPr>
         <w:numPr>
           <w:ilvl w:val="1"/>
-          <w:numId w:val="4"/>
+          <w:numId w:val="9"/>
         </w:numPr>
         <w:spacing w:after="0" w:before="0" w:lineRule="auto"/>
         <w:ind w:left="1440" w:hanging="360"/>
@@ -5983,7 +6227,7 @@
       <w:pPr>
         <w:numPr>
           <w:ilvl w:val="1"/>
-          <w:numId w:val="4"/>
+          <w:numId w:val="9"/>
         </w:numPr>
         <w:spacing w:after="0" w:before="0" w:lineRule="auto"/>
         <w:ind w:left="1440" w:hanging="360"/>
@@ -6065,7 +6309,7 @@
       <w:pPr>
         <w:numPr>
           <w:ilvl w:val="1"/>
-          <w:numId w:val="4"/>
+          <w:numId w:val="9"/>
         </w:numPr>
         <w:spacing w:after="0" w:before="0" w:lineRule="auto"/>
         <w:ind w:left="1440" w:hanging="360"/>
@@ -6147,7 +6391,7 @@
       <w:pPr>
         <w:numPr>
           <w:ilvl w:val="0"/>
-          <w:numId w:val="4"/>
+          <w:numId w:val="9"/>
         </w:numPr>
         <w:spacing w:after="0" w:before="0" w:lineRule="auto"/>
         <w:ind w:left="720" w:hanging="360"/>
@@ -6204,7 +6448,7 @@
       <w:pPr>
         <w:numPr>
           <w:ilvl w:val="1"/>
-          <w:numId w:val="4"/>
+          <w:numId w:val="9"/>
         </w:numPr>
         <w:spacing w:after="0" w:before="0" w:lineRule="auto"/>
         <w:ind w:left="1440" w:hanging="360"/>
@@ -6286,7 +6530,7 @@
       <w:pPr>
         <w:numPr>
           <w:ilvl w:val="1"/>
-          <w:numId w:val="4"/>
+          <w:numId w:val="9"/>
         </w:numPr>
         <w:ind w:left="1440" w:hanging="360"/>
         <w:rPr>
@@ -6367,7 +6611,7 @@
       <w:pPr>
         <w:numPr>
           <w:ilvl w:val="0"/>
-          <w:numId w:val="4"/>
+          <w:numId w:val="9"/>
         </w:numPr>
         <w:spacing w:after="0" w:before="0" w:lineRule="auto"/>
         <w:ind w:left="720" w:hanging="360"/>
@@ -6405,7 +6649,7 @@
       <w:pPr>
         <w:numPr>
           <w:ilvl w:val="1"/>
-          <w:numId w:val="4"/>
+          <w:numId w:val="9"/>
         </w:numPr>
         <w:spacing w:after="0" w:before="0" w:lineRule="auto"/>
         <w:ind w:left="1440" w:hanging="360"/>
@@ -6541,7 +6785,7 @@
       <w:pPr>
         <w:numPr>
           <w:ilvl w:val="1"/>
-          <w:numId w:val="4"/>
+          <w:numId w:val="9"/>
         </w:numPr>
         <w:spacing w:after="0" w:before="0" w:lineRule="auto"/>
         <w:ind w:left="1440" w:hanging="360"/>
@@ -6623,7 +6867,7 @@
       <w:pPr>
         <w:numPr>
           <w:ilvl w:val="1"/>
-          <w:numId w:val="4"/>
+          <w:numId w:val="9"/>
         </w:numPr>
         <w:spacing w:after="0" w:before="0" w:lineRule="auto"/>
         <w:ind w:left="1440" w:hanging="360"/>
@@ -6752,7 +6996,7 @@
       <w:pPr>
         <w:numPr>
           <w:ilvl w:val="0"/>
-          <w:numId w:val="4"/>
+          <w:numId w:val="9"/>
         </w:numPr>
         <w:spacing w:after="0" w:before="0" w:lineRule="auto"/>
         <w:ind w:left="720" w:hanging="360"/>
@@ -6790,7 +7034,7 @@
       <w:pPr>
         <w:numPr>
           <w:ilvl w:val="1"/>
-          <w:numId w:val="4"/>
+          <w:numId w:val="9"/>
         </w:numPr>
         <w:spacing w:after="0" w:before="0" w:lineRule="auto"/>
         <w:ind w:left="1440" w:hanging="360"/>
@@ -6818,6 +7062,11 @@
         </w:rPr>
         <w:t xml:space="preserve">./imapcl eva.fit.vutbr.cz -T -C Sertificate/ -o maildir -a credentials.txt</w:t>
       </w:r>
+      <w:r>
+        <w:rPr>
+          <w:rtl w:val="0"/>
+        </w:rPr>
+      </w:r>
     </w:p>
     <w:p>
       <w:pPr>
@@ -6848,7 +7097,7 @@
           <w:szCs w:val="24"/>
           <w:rtl w:val="0"/>
         </w:rPr>
-        <w:t xml:space="preserve">TSL connection established. Staženo 9 zpráv ze schránky INBOX</w:t>
+        <w:t xml:space="preserve">Staženo 9 zpráv ze schránky INBOX</w:t>
       </w:r>
       <w:r>
         <w:rPr>
@@ -6876,7 +7125,7 @@
       <w:pPr>
         <w:numPr>
           <w:ilvl w:val="1"/>
-          <w:numId w:val="4"/>
+          <w:numId w:val="9"/>
         </w:numPr>
         <w:spacing w:after="0" w:before="0" w:lineRule="auto"/>
         <w:ind w:left="1440" w:hanging="360"/>
@@ -6904,6 +7153,11 @@
         </w:rPr>
         <w:t xml:space="preserve">./imapcl eva.fit.vutbr.cz -T -C Wrong_Sertificate/ -o maildir -a credentials.txt</w:t>
       </w:r>
+      <w:r>
+        <w:rPr>
+          <w:rtl w:val="0"/>
+        </w:rPr>
+      </w:r>
     </w:p>
     <w:p>
       <w:pPr>
@@ -6962,7 +7216,7 @@
       <w:pPr>
         <w:numPr>
           <w:ilvl w:val="1"/>
-          <w:numId w:val="4"/>
+          <w:numId w:val="9"/>
         </w:numPr>
         <w:spacing w:after="0" w:before="0" w:lineRule="auto"/>
         <w:ind w:left="1440" w:hanging="360"/>
@@ -6990,6 +7244,11 @@
         </w:rPr>
         <w:t xml:space="preserve">./imapcl eva.fit.vutbr.cz -T -c cacert.pem -o maildir -a credentials.txt</w:t>
       </w:r>
+      <w:r>
+        <w:rPr>
+          <w:rtl w:val="0"/>
+        </w:rPr>
+      </w:r>
     </w:p>
     <w:p>
       <w:pPr>
@@ -7020,7 +7279,7 @@
           <w:szCs w:val="24"/>
           <w:rtl w:val="0"/>
         </w:rPr>
-        <w:t xml:space="preserve">TSL connection established. Staženo 9 zpráv ze schránky INBOX.</w:t>
+        <w:t xml:space="preserve">Staženo 9 zpráv ze schránky INBOX.</w:t>
       </w:r>
       <w:r>
         <w:rPr>
@@ -7048,7 +7307,7 @@
       <w:pPr>
         <w:numPr>
           <w:ilvl w:val="1"/>
-          <w:numId w:val="4"/>
+          <w:numId w:val="9"/>
         </w:numPr>
         <w:spacing w:after="0" w:before="0" w:lineRule="auto"/>
         <w:ind w:left="1440" w:hanging="360"/>
@@ -7076,6 +7335,11 @@
         </w:rPr>
         <w:t xml:space="preserve">./imapcl eva.fit.vutbr.cz -T -c wrong.pem -o maildir -a credentials.txt</w:t>
       </w:r>
+      <w:r>
+        <w:rPr>
+          <w:rtl w:val="0"/>
+        </w:rPr>
+      </w:r>
     </w:p>
     <w:p>
       <w:pPr>
@@ -7133,7 +7397,7 @@
       <w:pPr>
         <w:numPr>
           <w:ilvl w:val="0"/>
-          <w:numId w:val="4"/>
+          <w:numId w:val="9"/>
         </w:numPr>
         <w:spacing w:after="240" w:line="240" w:lineRule="auto"/>
         <w:ind w:left="720" w:hanging="360"/>
@@ -7162,7 +7426,7 @@
       <w:pPr>
         <w:numPr>
           <w:ilvl w:val="1"/>
-          <w:numId w:val="4"/>
+          <w:numId w:val="9"/>
         </w:numPr>
         <w:spacing w:after="240" w:line="240" w:lineRule="auto"/>
         <w:ind w:left="1440" w:hanging="360"/>
@@ -7244,7 +7508,7 @@
       <w:pPr>
         <w:numPr>
           <w:ilvl w:val="1"/>
-          <w:numId w:val="4"/>
+          <w:numId w:val="9"/>
         </w:numPr>
         <w:spacing w:after="240" w:line="240" w:lineRule="auto"/>
         <w:ind w:left="1440" w:hanging="360"/>
@@ -7326,7 +7590,7 @@
       <w:pPr>
         <w:numPr>
           <w:ilvl w:val="0"/>
-          <w:numId w:val="4"/>
+          <w:numId w:val="9"/>
         </w:numPr>
         <w:spacing w:after="240" w:before="0" w:line="240" w:lineRule="auto"/>
         <w:ind w:left="720" w:hanging="360"/>
@@ -7355,7 +7619,7 @@
       <w:pPr>
         <w:numPr>
           <w:ilvl w:val="1"/>
-          <w:numId w:val="4"/>
+          <w:numId w:val="9"/>
         </w:numPr>
         <w:spacing w:after="240" w:line="240" w:lineRule="auto"/>
         <w:ind w:left="1440" w:hanging="360"/>
@@ -7453,7 +7717,7 @@
       <w:pPr>
         <w:numPr>
           <w:ilvl w:val="1"/>
-          <w:numId w:val="4"/>
+          <w:numId w:val="9"/>
         </w:numPr>
         <w:spacing w:after="240" w:line="240" w:lineRule="auto"/>
         <w:ind w:left="1440" w:hanging="360"/>
@@ -7548,7 +7812,7 @@
       <w:pPr>
         <w:numPr>
           <w:ilvl w:val="1"/>
-          <w:numId w:val="4"/>
+          <w:numId w:val="9"/>
         </w:numPr>
         <w:spacing w:after="240" w:line="240" w:lineRule="auto"/>
         <w:ind w:left="1440" w:hanging="360"/>
@@ -7627,7 +7891,7 @@
       <w:pPr>
         <w:numPr>
           <w:ilvl w:val="0"/>
-          <w:numId w:val="4"/>
+          <w:numId w:val="9"/>
         </w:numPr>
         <w:spacing w:after="240" w:before="240" w:line="240" w:lineRule="auto"/>
         <w:ind w:left="720" w:hanging="360"/>
@@ -7656,7 +7920,7 @@
       <w:pPr>
         <w:numPr>
           <w:ilvl w:val="1"/>
-          <w:numId w:val="4"/>
+          <w:numId w:val="9"/>
         </w:numPr>
         <w:spacing w:after="240" w:before="240" w:line="240" w:lineRule="auto"/>
         <w:ind w:left="1440" w:hanging="360"/>
@@ -7746,7 +8010,7 @@
       <w:pPr>
         <w:numPr>
           <w:ilvl w:val="1"/>
-          <w:numId w:val="4"/>
+          <w:numId w:val="9"/>
         </w:numPr>
         <w:spacing w:after="240" w:before="240" w:line="240" w:lineRule="auto"/>
         <w:ind w:left="1440" w:hanging="360"/>
@@ -7832,7 +8096,7 @@
       <w:pPr>
         <w:numPr>
           <w:ilvl w:val="1"/>
-          <w:numId w:val="4"/>
+          <w:numId w:val="9"/>
         </w:numPr>
         <w:spacing w:after="240" w:before="240" w:line="240" w:lineRule="auto"/>
         <w:ind w:left="1440" w:hanging="360"/>
@@ -7918,7 +8182,7 @@
       <w:pPr>
         <w:numPr>
           <w:ilvl w:val="1"/>
-          <w:numId w:val="4"/>
+          <w:numId w:val="9"/>
         </w:numPr>
         <w:spacing w:after="240" w:before="240" w:line="240" w:lineRule="auto"/>
         <w:ind w:left="1440" w:hanging="360"/>
@@ -8004,7 +8268,7 @@
       <w:pPr>
         <w:numPr>
           <w:ilvl w:val="1"/>
-          <w:numId w:val="4"/>
+          <w:numId w:val="9"/>
         </w:numPr>
         <w:spacing w:after="240" w:before="240" w:line="240" w:lineRule="auto"/>
         <w:ind w:left="1440" w:hanging="360"/>
@@ -8094,7 +8358,7 @@
       <w:pPr>
         <w:numPr>
           <w:ilvl w:val="1"/>
-          <w:numId w:val="4"/>
+          <w:numId w:val="9"/>
         </w:numPr>
         <w:spacing w:after="240" w:before="240" w:line="240" w:lineRule="auto"/>
         <w:ind w:left="1440" w:hanging="360"/>
@@ -8179,7 +8443,7 @@
       <w:pPr>
         <w:numPr>
           <w:ilvl w:val="1"/>
-          <w:numId w:val="4"/>
+          <w:numId w:val="9"/>
         </w:numPr>
         <w:spacing w:after="240" w:before="240" w:line="240" w:lineRule="auto"/>
         <w:ind w:left="1440" w:hanging="360"/>
@@ -8206,6 +8470,11 @@
           <w:rtl w:val="0"/>
         </w:rPr>
         <w:t xml:space="preserve">Sertificate/</w:t>
+      </w:r>
+      <w:r>
+        <w:rPr>
+          <w:rtl w:val="0"/>
+        </w:rPr>
       </w:r>
     </w:p>
     <w:p>
@@ -8294,7 +8563,7 @@
           <w:szCs w:val="36"/>
         </w:rPr>
       </w:pPr>
-      <w:bookmarkStart w:colFirst="0" w:colLast="0" w:name="_2xcytpi" w:id="24"/>
+      <w:bookmarkStart w:colFirst="0" w:colLast="0" w:name="_3whwml4" w:id="24"/>
       <w:bookmarkEnd w:id="24"/>
       <w:r>
         <w:rPr>
@@ -8311,7 +8580,7 @@
       <w:pPr>
         <w:numPr>
           <w:ilvl w:val="0"/>
-          <w:numId w:val="6"/>
+          <w:numId w:val="11"/>
         </w:numPr>
         <w:spacing w:after="0" w:before="240" w:lineRule="auto"/>
         <w:ind w:left="720" w:hanging="360"/>
@@ -8335,7 +8604,7 @@
       <w:pPr>
         <w:numPr>
           <w:ilvl w:val="0"/>
-          <w:numId w:val="6"/>
+          <w:numId w:val="11"/>
         </w:numPr>
         <w:spacing w:after="0" w:before="0" w:lineRule="auto"/>
         <w:ind w:left="720" w:hanging="360"/>
@@ -8359,7 +8628,7 @@
       <w:pPr>
         <w:numPr>
           <w:ilvl w:val="0"/>
-          <w:numId w:val="6"/>
+          <w:numId w:val="11"/>
         </w:numPr>
         <w:spacing w:after="0" w:before="0" w:lineRule="auto"/>
         <w:ind w:left="720" w:hanging="360"/>
@@ -8383,7 +8652,7 @@
       <w:pPr>
         <w:numPr>
           <w:ilvl w:val="0"/>
-          <w:numId w:val="6"/>
+          <w:numId w:val="11"/>
         </w:numPr>
         <w:spacing w:after="240" w:before="0" w:lineRule="auto"/>
         <w:ind w:left="720" w:hanging="360"/>
@@ -8559,6 +8828,116 @@
     </w:lvl>
     <w:lvl w:ilvl="1">
       <w:start w:val="1"/>
+      <w:numFmt w:val="bullet"/>
+      <w:lvlText w:val="○"/>
+      <w:lvlJc w:val="left"/>
+      <w:pPr>
+        <w:ind w:left="1440" w:hanging="360"/>
+      </w:pPr>
+      <w:rPr>
+        <w:u w:val="none"/>
+      </w:rPr>
+    </w:lvl>
+    <w:lvl w:ilvl="2">
+      <w:start w:val="1"/>
+      <w:numFmt w:val="lowerRoman"/>
+      <w:lvlText w:val="%3."/>
+      <w:lvlJc w:val="left"/>
+      <w:pPr>
+        <w:ind w:left="2160" w:hanging="360"/>
+      </w:pPr>
+      <w:rPr>
+        <w:u w:val="none"/>
+      </w:rPr>
+    </w:lvl>
+    <w:lvl w:ilvl="3">
+      <w:start w:val="1"/>
+      <w:numFmt w:val="decimal"/>
+      <w:lvlText w:val="%4."/>
+      <w:lvlJc w:val="left"/>
+      <w:pPr>
+        <w:ind w:left="2880" w:hanging="360"/>
+      </w:pPr>
+      <w:rPr>
+        <w:u w:val="none"/>
+      </w:rPr>
+    </w:lvl>
+    <w:lvl w:ilvl="4">
+      <w:start w:val="1"/>
+      <w:numFmt w:val="lowerLetter"/>
+      <w:lvlText w:val="%5."/>
+      <w:lvlJc w:val="left"/>
+      <w:pPr>
+        <w:ind w:left="3600" w:hanging="360"/>
+      </w:pPr>
+      <w:rPr>
+        <w:u w:val="none"/>
+      </w:rPr>
+    </w:lvl>
+    <w:lvl w:ilvl="5">
+      <w:start w:val="1"/>
+      <w:numFmt w:val="lowerRoman"/>
+      <w:lvlText w:val="%6."/>
+      <w:lvlJc w:val="left"/>
+      <w:pPr>
+        <w:ind w:left="4320" w:hanging="360"/>
+      </w:pPr>
+      <w:rPr>
+        <w:u w:val="none"/>
+      </w:rPr>
+    </w:lvl>
+    <w:lvl w:ilvl="6">
+      <w:start w:val="1"/>
+      <w:numFmt w:val="decimal"/>
+      <w:lvlText w:val="%7."/>
+      <w:lvlJc w:val="left"/>
+      <w:pPr>
+        <w:ind w:left="5040" w:hanging="360"/>
+      </w:pPr>
+      <w:rPr>
+        <w:u w:val="none"/>
+      </w:rPr>
+    </w:lvl>
+    <w:lvl w:ilvl="7">
+      <w:start w:val="1"/>
+      <w:numFmt w:val="lowerLetter"/>
+      <w:lvlText w:val="%8."/>
+      <w:lvlJc w:val="left"/>
+      <w:pPr>
+        <w:ind w:left="5760" w:hanging="360"/>
+      </w:pPr>
+      <w:rPr>
+        <w:u w:val="none"/>
+      </w:rPr>
+    </w:lvl>
+    <w:lvl w:ilvl="8">
+      <w:start w:val="1"/>
+      <w:numFmt w:val="lowerRoman"/>
+      <w:lvlText w:val="%9."/>
+      <w:lvlJc w:val="left"/>
+      <w:pPr>
+        <w:ind w:left="6480" w:hanging="360"/>
+      </w:pPr>
+      <w:rPr>
+        <w:u w:val="none"/>
+      </w:rPr>
+    </w:lvl>
+  </w:abstractNum>
+  <w:abstractNum w:abstractNumId="3">
+    <w:lvl w:ilvl="0">
+      <w:start w:val="1"/>
+      <w:numFmt w:val="decimal"/>
+      <w:lvlText w:val="%1."/>
+      <w:lvlJc w:val="left"/>
+      <w:pPr>
+        <w:ind w:left="720" w:hanging="360"/>
+      </w:pPr>
+      <w:rPr>
+        <w:u w:val="none"/>
+      </w:rPr>
+    </w:lvl>
+    <w:lvl w:ilvl="1">
+      <w:start w:val="1"/>
       <w:numFmt w:val="lowerLetter"/>
       <w:lvlText w:val="%2."/>
       <w:lvlJc w:val="left"/>
@@ -8654,7 +9033,7 @@
       </w:rPr>
     </w:lvl>
   </w:abstractNum>
-  <w:abstractNum w:abstractNumId="3">
+  <w:abstractNum w:abstractNumId="4">
     <w:lvl w:ilvl="0">
       <w:start w:val="1"/>
       <w:numFmt w:val="bullet"/>
@@ -8764,7 +9143,447 @@
       </w:rPr>
     </w:lvl>
   </w:abstractNum>
-  <w:abstractNum w:abstractNumId="4">
+  <w:abstractNum w:abstractNumId="5">
+    <w:lvl w:ilvl="0">
+      <w:start w:val="1"/>
+      <w:numFmt w:val="decimal"/>
+      <w:lvlText w:val="%1."/>
+      <w:lvlJc w:val="left"/>
+      <w:pPr>
+        <w:ind w:left="720" w:hanging="360"/>
+      </w:pPr>
+      <w:rPr>
+        <w:u w:val="none"/>
+      </w:rPr>
+    </w:lvl>
+    <w:lvl w:ilvl="1">
+      <w:start w:val="1"/>
+      <w:numFmt w:val="lowerLetter"/>
+      <w:lvlText w:val="%2."/>
+      <w:lvlJc w:val="left"/>
+      <w:pPr>
+        <w:ind w:left="1440" w:hanging="360"/>
+      </w:pPr>
+      <w:rPr>
+        <w:u w:val="none"/>
+      </w:rPr>
+    </w:lvl>
+    <w:lvl w:ilvl="2">
+      <w:start w:val="1"/>
+      <w:numFmt w:val="lowerRoman"/>
+      <w:lvlText w:val="%3."/>
+      <w:lvlJc w:val="left"/>
+      <w:pPr>
+        <w:ind w:left="2160" w:hanging="360"/>
+      </w:pPr>
+      <w:rPr>
+        <w:u w:val="none"/>
+      </w:rPr>
+    </w:lvl>
+    <w:lvl w:ilvl="3">
+      <w:start w:val="1"/>
+      <w:numFmt w:val="decimal"/>
+      <w:lvlText w:val="%4."/>
+      <w:lvlJc w:val="left"/>
+      <w:pPr>
+        <w:ind w:left="2880" w:hanging="360"/>
+      </w:pPr>
+      <w:rPr>
+        <w:u w:val="none"/>
+      </w:rPr>
+    </w:lvl>
+    <w:lvl w:ilvl="4">
+      <w:start w:val="1"/>
+      <w:numFmt w:val="lowerLetter"/>
+      <w:lvlText w:val="%5."/>
+      <w:lvlJc w:val="left"/>
+      <w:pPr>
+        <w:ind w:left="3600" w:hanging="360"/>
+      </w:pPr>
+      <w:rPr>
+        <w:u w:val="none"/>
+      </w:rPr>
+    </w:lvl>
+    <w:lvl w:ilvl="5">
+      <w:start w:val="1"/>
+      <w:numFmt w:val="lowerRoman"/>
+      <w:lvlText w:val="%6."/>
+      <w:lvlJc w:val="left"/>
+      <w:pPr>
+        <w:ind w:left="4320" w:hanging="360"/>
+      </w:pPr>
+      <w:rPr>
+        <w:u w:val="none"/>
+      </w:rPr>
+    </w:lvl>
+    <w:lvl w:ilvl="6">
+      <w:start w:val="1"/>
+      <w:numFmt w:val="decimal"/>
+      <w:lvlText w:val="%7."/>
+      <w:lvlJc w:val="left"/>
+      <w:pPr>
+        <w:ind w:left="5040" w:hanging="360"/>
+      </w:pPr>
+      <w:rPr>
+        <w:u w:val="none"/>
+      </w:rPr>
+    </w:lvl>
+    <w:lvl w:ilvl="7">
+      <w:start w:val="1"/>
+      <w:numFmt w:val="lowerLetter"/>
+      <w:lvlText w:val="%8."/>
+      <w:lvlJc w:val="left"/>
+      <w:pPr>
+        <w:ind w:left="5760" w:hanging="360"/>
+      </w:pPr>
+      <w:rPr>
+        <w:u w:val="none"/>
+      </w:rPr>
+    </w:lvl>
+    <w:lvl w:ilvl="8">
+      <w:start w:val="1"/>
+      <w:numFmt w:val="lowerRoman"/>
+      <w:lvlText w:val="%9."/>
+      <w:lvlJc w:val="left"/>
+      <w:pPr>
+        <w:ind w:left="6480" w:hanging="360"/>
+      </w:pPr>
+      <w:rPr>
+        <w:u w:val="none"/>
+      </w:rPr>
+    </w:lvl>
+  </w:abstractNum>
+  <w:abstractNum w:abstractNumId="6">
+    <w:lvl w:ilvl="0">
+      <w:start w:val="1"/>
+      <w:numFmt w:val="decimal"/>
+      <w:lvlText w:val="%1."/>
+      <w:lvlJc w:val="left"/>
+      <w:pPr>
+        <w:ind w:left="720" w:hanging="360"/>
+      </w:pPr>
+      <w:rPr>
+        <w:u w:val="none"/>
+      </w:rPr>
+    </w:lvl>
+    <w:lvl w:ilvl="1">
+      <w:start w:val="1"/>
+      <w:numFmt w:val="lowerLetter"/>
+      <w:lvlText w:val="%2."/>
+      <w:lvlJc w:val="left"/>
+      <w:pPr>
+        <w:ind w:left="1440" w:hanging="360"/>
+      </w:pPr>
+      <w:rPr>
+        <w:u w:val="none"/>
+      </w:rPr>
+    </w:lvl>
+    <w:lvl w:ilvl="2">
+      <w:start w:val="1"/>
+      <w:numFmt w:val="lowerRoman"/>
+      <w:lvlText w:val="%3."/>
+      <w:lvlJc w:val="left"/>
+      <w:pPr>
+        <w:ind w:left="2160" w:hanging="360"/>
+      </w:pPr>
+      <w:rPr>
+        <w:u w:val="none"/>
+      </w:rPr>
+    </w:lvl>
+    <w:lvl w:ilvl="3">
+      <w:start w:val="1"/>
+      <w:numFmt w:val="decimal"/>
+      <w:lvlText w:val="%4."/>
+      <w:lvlJc w:val="left"/>
+      <w:pPr>
+        <w:ind w:left="2880" w:hanging="360"/>
+      </w:pPr>
+      <w:rPr>
+        <w:u w:val="none"/>
+      </w:rPr>
+    </w:lvl>
+    <w:lvl w:ilvl="4">
+      <w:start w:val="1"/>
+      <w:numFmt w:val="lowerLetter"/>
+      <w:lvlText w:val="%5."/>
+      <w:lvlJc w:val="left"/>
+      <w:pPr>
+        <w:ind w:left="3600" w:hanging="360"/>
+      </w:pPr>
+      <w:rPr>
+        <w:u w:val="none"/>
+      </w:rPr>
+    </w:lvl>
+    <w:lvl w:ilvl="5">
+      <w:start w:val="1"/>
+      <w:numFmt w:val="lowerRoman"/>
+      <w:lvlText w:val="%6."/>
+      <w:lvlJc w:val="left"/>
+      <w:pPr>
+        <w:ind w:left="4320" w:hanging="360"/>
+      </w:pPr>
+      <w:rPr>
+        <w:u w:val="none"/>
+      </w:rPr>
+    </w:lvl>
+    <w:lvl w:ilvl="6">
+      <w:start w:val="1"/>
+      <w:numFmt w:val="decimal"/>
+      <w:lvlText w:val="%7."/>
+      <w:lvlJc w:val="left"/>
+      <w:pPr>
+        <w:ind w:left="5040" w:hanging="360"/>
+      </w:pPr>
+      <w:rPr>
+        <w:u w:val="none"/>
+      </w:rPr>
+    </w:lvl>
+    <w:lvl w:ilvl="7">
+      <w:start w:val="1"/>
+      <w:numFmt w:val="lowerLetter"/>
+      <w:lvlText w:val="%8."/>
+      <w:lvlJc w:val="left"/>
+      <w:pPr>
+        <w:ind w:left="5760" w:hanging="360"/>
+      </w:pPr>
+      <w:rPr>
+        <w:u w:val="none"/>
+      </w:rPr>
+    </w:lvl>
+    <w:lvl w:ilvl="8">
+      <w:start w:val="1"/>
+      <w:numFmt w:val="lowerRoman"/>
+      <w:lvlText w:val="%9."/>
+      <w:lvlJc w:val="left"/>
+      <w:pPr>
+        <w:ind w:left="6480" w:hanging="360"/>
+      </w:pPr>
+      <w:rPr>
+        <w:u w:val="none"/>
+      </w:rPr>
+    </w:lvl>
+  </w:abstractNum>
+  <w:abstractNum w:abstractNumId="7">
+    <w:lvl w:ilvl="0">
+      <w:start w:val="1"/>
+      <w:numFmt w:val="decimal"/>
+      <w:lvlText w:val="%1."/>
+      <w:lvlJc w:val="left"/>
+      <w:pPr>
+        <w:ind w:left="720" w:hanging="360"/>
+      </w:pPr>
+      <w:rPr>
+        <w:u w:val="none"/>
+      </w:rPr>
+    </w:lvl>
+    <w:lvl w:ilvl="1">
+      <w:start w:val="1"/>
+      <w:numFmt w:val="lowerLetter"/>
+      <w:lvlText w:val="%2."/>
+      <w:lvlJc w:val="left"/>
+      <w:pPr>
+        <w:ind w:left="1440" w:hanging="360"/>
+      </w:pPr>
+      <w:rPr>
+        <w:u w:val="none"/>
+      </w:rPr>
+    </w:lvl>
+    <w:lvl w:ilvl="2">
+      <w:start w:val="1"/>
+      <w:numFmt w:val="lowerRoman"/>
+      <w:lvlText w:val="%3."/>
+      <w:lvlJc w:val="left"/>
+      <w:pPr>
+        <w:ind w:left="2160" w:hanging="360"/>
+      </w:pPr>
+      <w:rPr>
+        <w:u w:val="none"/>
+      </w:rPr>
+    </w:lvl>
+    <w:lvl w:ilvl="3">
+      <w:start w:val="1"/>
+      <w:numFmt w:val="decimal"/>
+      <w:lvlText w:val="%4."/>
+      <w:lvlJc w:val="left"/>
+      <w:pPr>
+        <w:ind w:left="2880" w:hanging="360"/>
+      </w:pPr>
+      <w:rPr>
+        <w:u w:val="none"/>
+      </w:rPr>
+    </w:lvl>
+    <w:lvl w:ilvl="4">
+      <w:start w:val="1"/>
+      <w:numFmt w:val="lowerLetter"/>
+      <w:lvlText w:val="%5."/>
+      <w:lvlJc w:val="left"/>
+      <w:pPr>
+        <w:ind w:left="3600" w:hanging="360"/>
+      </w:pPr>
+      <w:rPr>
+        <w:u w:val="none"/>
+      </w:rPr>
+    </w:lvl>
+    <w:lvl w:ilvl="5">
+      <w:start w:val="1"/>
+      <w:numFmt w:val="lowerRoman"/>
+      <w:lvlText w:val="%6."/>
+      <w:lvlJc w:val="left"/>
+      <w:pPr>
+        <w:ind w:left="4320" w:hanging="360"/>
+      </w:pPr>
+      <w:rPr>
+        <w:u w:val="none"/>
+      </w:rPr>
+    </w:lvl>
+    <w:lvl w:ilvl="6">
+      <w:start w:val="1"/>
+      <w:numFmt w:val="decimal"/>
+      <w:lvlText w:val="%7."/>
+      <w:lvlJc w:val="left"/>
+      <w:pPr>
+        <w:ind w:left="5040" w:hanging="360"/>
+      </w:pPr>
+      <w:rPr>
+        <w:u w:val="none"/>
+      </w:rPr>
+    </w:lvl>
+    <w:lvl w:ilvl="7">
+      <w:start w:val="1"/>
+      <w:numFmt w:val="lowerLetter"/>
+      <w:lvlText w:val="%8."/>
+      <w:lvlJc w:val="left"/>
+      <w:pPr>
+        <w:ind w:left="5760" w:hanging="360"/>
+      </w:pPr>
+      <w:rPr>
+        <w:u w:val="none"/>
+      </w:rPr>
+    </w:lvl>
+    <w:lvl w:ilvl="8">
+      <w:start w:val="1"/>
+      <w:numFmt w:val="lowerRoman"/>
+      <w:lvlText w:val="%9."/>
+      <w:lvlJc w:val="left"/>
+      <w:pPr>
+        <w:ind w:left="6480" w:hanging="360"/>
+      </w:pPr>
+      <w:rPr>
+        <w:u w:val="none"/>
+      </w:rPr>
+    </w:lvl>
+  </w:abstractNum>
+  <w:abstractNum w:abstractNumId="8">
+    <w:lvl w:ilvl="0">
+      <w:start w:val="1"/>
+      <w:numFmt w:val="bullet"/>
+      <w:lvlText w:val="●"/>
+      <w:lvlJc w:val="left"/>
+      <w:pPr>
+        <w:ind w:left="720" w:hanging="360"/>
+      </w:pPr>
+      <w:rPr>
+        <w:u w:val="none"/>
+      </w:rPr>
+    </w:lvl>
+    <w:lvl w:ilvl="1">
+      <w:start w:val="1"/>
+      <w:numFmt w:val="bullet"/>
+      <w:lvlText w:val="○"/>
+      <w:lvlJc w:val="left"/>
+      <w:pPr>
+        <w:ind w:left="1440" w:hanging="360"/>
+      </w:pPr>
+      <w:rPr>
+        <w:u w:val="none"/>
+      </w:rPr>
+    </w:lvl>
+    <w:lvl w:ilvl="2">
+      <w:start w:val="1"/>
+      <w:numFmt w:val="bullet"/>
+      <w:lvlText w:val="■"/>
+      <w:lvlJc w:val="left"/>
+      <w:pPr>
+        <w:ind w:left="2160" w:hanging="360"/>
+      </w:pPr>
+      <w:rPr>
+        <w:u w:val="none"/>
+      </w:rPr>
+    </w:lvl>
+    <w:lvl w:ilvl="3">
+      <w:start w:val="1"/>
+      <w:numFmt w:val="bullet"/>
+      <w:lvlText w:val="●"/>
+      <w:lvlJc w:val="left"/>
+      <w:pPr>
+        <w:ind w:left="2880" w:hanging="360"/>
+      </w:pPr>
+      <w:rPr>
+        <w:u w:val="none"/>
+      </w:rPr>
+    </w:lvl>
+    <w:lvl w:ilvl="4">
+      <w:start w:val="1"/>
+      <w:numFmt w:val="bullet"/>
+      <w:lvlText w:val="○"/>
+      <w:lvlJc w:val="left"/>
+      <w:pPr>
+        <w:ind w:left="3600" w:hanging="360"/>
+      </w:pPr>
+      <w:rPr>
+        <w:u w:val="none"/>
+      </w:rPr>
+    </w:lvl>
+    <w:lvl w:ilvl="5">
+      <w:start w:val="1"/>
+      <w:numFmt w:val="bullet"/>
+      <w:lvlText w:val="■"/>
+      <w:lvlJc w:val="left"/>
+      <w:pPr>
+        <w:ind w:left="4320" w:hanging="360"/>
+      </w:pPr>
+      <w:rPr>
+        <w:u w:val="none"/>
+      </w:rPr>
+    </w:lvl>
+    <w:lvl w:ilvl="6">
+      <w:start w:val="1"/>
+      <w:numFmt w:val="bullet"/>
+      <w:lvlText w:val="●"/>
+      <w:lvlJc w:val="left"/>
+      <w:pPr>
+        <w:ind w:left="5040" w:hanging="360"/>
+      </w:pPr>
+      <w:rPr>
+        <w:u w:val="none"/>
+      </w:rPr>
+    </w:lvl>
+    <w:lvl w:ilvl="7">
+      <w:start w:val="1"/>
+      <w:numFmt w:val="bullet"/>
+      <w:lvlText w:val="○"/>
+      <w:lvlJc w:val="left"/>
+      <w:pPr>
+        <w:ind w:left="5760" w:hanging="360"/>
+      </w:pPr>
+      <w:rPr>
+        <w:u w:val="none"/>
+      </w:rPr>
+    </w:lvl>
+    <w:lvl w:ilvl="8">
+      <w:start w:val="1"/>
+      <w:numFmt w:val="bullet"/>
+      <w:lvlText w:val="■"/>
+      <w:lvlJc w:val="left"/>
+      <w:pPr>
+        <w:ind w:left="6480" w:hanging="360"/>
+      </w:pPr>
+      <w:rPr>
+        <w:u w:val="none"/>
+      </w:rPr>
+    </w:lvl>
+  </w:abstractNum>
+  <w:abstractNum w:abstractNumId="9">
     <w:lvl w:ilvl="0">
       <w:start w:val="1"/>
       <w:numFmt w:val="decimal"/>
@@ -8878,7 +9697,7 @@
       </w:rPr>
     </w:lvl>
   </w:abstractNum>
-  <w:abstractNum w:abstractNumId="5">
+  <w:abstractNum w:abstractNumId="10">
     <w:lvl w:ilvl="0">
       <w:start w:val="1"/>
       <w:numFmt w:val="bullet"/>
@@ -8988,7 +9807,7 @@
       </w:rPr>
     </w:lvl>
   </w:abstractNum>
-  <w:abstractNum w:abstractNumId="6">
+  <w:abstractNum w:abstractNumId="11">
     <w:lvl w:ilvl="0">
       <w:start w:val="1"/>
       <w:numFmt w:val="decimal"/>
@@ -9098,7 +9917,7 @@
       </w:rPr>
     </w:lvl>
   </w:abstractNum>
-  <w:abstractNum w:abstractNumId="7">
+  <w:abstractNum w:abstractNumId="12">
     <w:lvl w:ilvl="0">
       <w:start w:val="1"/>
       <w:numFmt w:val="bullet"/>
@@ -9208,7 +10027,7 @@
       </w:rPr>
     </w:lvl>
   </w:abstractNum>
-  <w:abstractNum w:abstractNumId="8">
+  <w:abstractNum w:abstractNumId="13">
     <w:lvl w:ilvl="0">
       <w:start w:val="1"/>
       <w:numFmt w:val="bullet"/>
@@ -9318,7 +10137,7 @@
       </w:rPr>
     </w:lvl>
   </w:abstractNum>
-  <w:abstractNum w:abstractNumId="9">
+  <w:abstractNum w:abstractNumId="14">
     <w:lvl w:ilvl="0">
       <w:start w:val="1"/>
       <w:numFmt w:val="decimal"/>
@@ -9420,556 +10239,6 @@
       <w:numFmt w:val="decimal"/>
       <w:lvlText w:val="%1.%2.%3.%4.%5.%6.%7.%8.%9."/>
       <w:lvlJc w:val="right"/>
-      <w:pPr>
-        <w:ind w:left="6480" w:hanging="360"/>
-      </w:pPr>
-      <w:rPr>
-        <w:u w:val="none"/>
-      </w:rPr>
-    </w:lvl>
-  </w:abstractNum>
-  <w:abstractNum w:abstractNumId="10">
-    <w:lvl w:ilvl="0">
-      <w:start w:val="1"/>
-      <w:numFmt w:val="decimal"/>
-      <w:lvlText w:val="%1."/>
-      <w:lvlJc w:val="left"/>
-      <w:pPr>
-        <w:ind w:left="720" w:hanging="360"/>
-      </w:pPr>
-      <w:rPr>
-        <w:u w:val="none"/>
-      </w:rPr>
-    </w:lvl>
-    <w:lvl w:ilvl="1">
-      <w:start w:val="1"/>
-      <w:numFmt w:val="bullet"/>
-      <w:lvlText w:val="○"/>
-      <w:lvlJc w:val="left"/>
-      <w:pPr>
-        <w:ind w:left="1440" w:hanging="360"/>
-      </w:pPr>
-      <w:rPr>
-        <w:u w:val="none"/>
-      </w:rPr>
-    </w:lvl>
-    <w:lvl w:ilvl="2">
-      <w:start w:val="1"/>
-      <w:numFmt w:val="lowerRoman"/>
-      <w:lvlText w:val="%3."/>
-      <w:lvlJc w:val="left"/>
-      <w:pPr>
-        <w:ind w:left="2160" w:hanging="360"/>
-      </w:pPr>
-      <w:rPr>
-        <w:u w:val="none"/>
-      </w:rPr>
-    </w:lvl>
-    <w:lvl w:ilvl="3">
-      <w:start w:val="1"/>
-      <w:numFmt w:val="decimal"/>
-      <w:lvlText w:val="%4."/>
-      <w:lvlJc w:val="left"/>
-      <w:pPr>
-        <w:ind w:left="2880" w:hanging="360"/>
-      </w:pPr>
-      <w:rPr>
-        <w:u w:val="none"/>
-      </w:rPr>
-    </w:lvl>
-    <w:lvl w:ilvl="4">
-      <w:start w:val="1"/>
-      <w:numFmt w:val="lowerLetter"/>
-      <w:lvlText w:val="%5."/>
-      <w:lvlJc w:val="left"/>
-      <w:pPr>
-        <w:ind w:left="3600" w:hanging="360"/>
-      </w:pPr>
-      <w:rPr>
-        <w:u w:val="none"/>
-      </w:rPr>
-    </w:lvl>
-    <w:lvl w:ilvl="5">
-      <w:start w:val="1"/>
-      <w:numFmt w:val="lowerRoman"/>
-      <w:lvlText w:val="%6."/>
-      <w:lvlJc w:val="left"/>
-      <w:pPr>
-        <w:ind w:left="4320" w:hanging="360"/>
-      </w:pPr>
-      <w:rPr>
-        <w:u w:val="none"/>
-      </w:rPr>
-    </w:lvl>
-    <w:lvl w:ilvl="6">
-      <w:start w:val="1"/>
-      <w:numFmt w:val="decimal"/>
-      <w:lvlText w:val="%7."/>
-      <w:lvlJc w:val="left"/>
-      <w:pPr>
-        <w:ind w:left="5040" w:hanging="360"/>
-      </w:pPr>
-      <w:rPr>
-        <w:u w:val="none"/>
-      </w:rPr>
-    </w:lvl>
-    <w:lvl w:ilvl="7">
-      <w:start w:val="1"/>
-      <w:numFmt w:val="lowerLetter"/>
-      <w:lvlText w:val="%8."/>
-      <w:lvlJc w:val="left"/>
-      <w:pPr>
-        <w:ind w:left="5760" w:hanging="360"/>
-      </w:pPr>
-      <w:rPr>
-        <w:u w:val="none"/>
-      </w:rPr>
-    </w:lvl>
-    <w:lvl w:ilvl="8">
-      <w:start w:val="1"/>
-      <w:numFmt w:val="lowerRoman"/>
-      <w:lvlText w:val="%9."/>
-      <w:lvlJc w:val="left"/>
-      <w:pPr>
-        <w:ind w:left="6480" w:hanging="360"/>
-      </w:pPr>
-      <w:rPr>
-        <w:u w:val="none"/>
-      </w:rPr>
-    </w:lvl>
-  </w:abstractNum>
-  <w:abstractNum w:abstractNumId="11">
-    <w:lvl w:ilvl="0">
-      <w:start w:val="1"/>
-      <w:numFmt w:val="decimal"/>
-      <w:lvlText w:val="%1."/>
-      <w:lvlJc w:val="left"/>
-      <w:pPr>
-        <w:ind w:left="720" w:hanging="360"/>
-      </w:pPr>
-      <w:rPr>
-        <w:u w:val="none"/>
-      </w:rPr>
-    </w:lvl>
-    <w:lvl w:ilvl="1">
-      <w:start w:val="1"/>
-      <w:numFmt w:val="lowerLetter"/>
-      <w:lvlText w:val="%2."/>
-      <w:lvlJc w:val="left"/>
-      <w:pPr>
-        <w:ind w:left="1440" w:hanging="360"/>
-      </w:pPr>
-      <w:rPr>
-        <w:u w:val="none"/>
-      </w:rPr>
-    </w:lvl>
-    <w:lvl w:ilvl="2">
-      <w:start w:val="1"/>
-      <w:numFmt w:val="lowerRoman"/>
-      <w:lvlText w:val="%3."/>
-      <w:lvlJc w:val="left"/>
-      <w:pPr>
-        <w:ind w:left="2160" w:hanging="360"/>
-      </w:pPr>
-      <w:rPr>
-        <w:u w:val="none"/>
-      </w:rPr>
-    </w:lvl>
-    <w:lvl w:ilvl="3">
-      <w:start w:val="1"/>
-      <w:numFmt w:val="decimal"/>
-      <w:lvlText w:val="%4."/>
-      <w:lvlJc w:val="left"/>
-      <w:pPr>
-        <w:ind w:left="2880" w:hanging="360"/>
-      </w:pPr>
-      <w:rPr>
-        <w:u w:val="none"/>
-      </w:rPr>
-    </w:lvl>
-    <w:lvl w:ilvl="4">
-      <w:start w:val="1"/>
-      <w:numFmt w:val="lowerLetter"/>
-      <w:lvlText w:val="%5."/>
-      <w:lvlJc w:val="left"/>
-      <w:pPr>
-        <w:ind w:left="3600" w:hanging="360"/>
-      </w:pPr>
-      <w:rPr>
-        <w:u w:val="none"/>
-      </w:rPr>
-    </w:lvl>
-    <w:lvl w:ilvl="5">
-      <w:start w:val="1"/>
-      <w:numFmt w:val="lowerRoman"/>
-      <w:lvlText w:val="%6."/>
-      <w:lvlJc w:val="left"/>
-      <w:pPr>
-        <w:ind w:left="4320" w:hanging="360"/>
-      </w:pPr>
-      <w:rPr>
-        <w:u w:val="none"/>
-      </w:rPr>
-    </w:lvl>
-    <w:lvl w:ilvl="6">
-      <w:start w:val="1"/>
-      <w:numFmt w:val="decimal"/>
-      <w:lvlText w:val="%7."/>
-      <w:lvlJc w:val="left"/>
-      <w:pPr>
-        <w:ind w:left="5040" w:hanging="360"/>
-      </w:pPr>
-      <w:rPr>
-        <w:u w:val="none"/>
-      </w:rPr>
-    </w:lvl>
-    <w:lvl w:ilvl="7">
-      <w:start w:val="1"/>
-      <w:numFmt w:val="lowerLetter"/>
-      <w:lvlText w:val="%8."/>
-      <w:lvlJc w:val="left"/>
-      <w:pPr>
-        <w:ind w:left="5760" w:hanging="360"/>
-      </w:pPr>
-      <w:rPr>
-        <w:u w:val="none"/>
-      </w:rPr>
-    </w:lvl>
-    <w:lvl w:ilvl="8">
-      <w:start w:val="1"/>
-      <w:numFmt w:val="lowerRoman"/>
-      <w:lvlText w:val="%9."/>
-      <w:lvlJc w:val="left"/>
-      <w:pPr>
-        <w:ind w:left="6480" w:hanging="360"/>
-      </w:pPr>
-      <w:rPr>
-        <w:u w:val="none"/>
-      </w:rPr>
-    </w:lvl>
-  </w:abstractNum>
-  <w:abstractNum w:abstractNumId="12">
-    <w:lvl w:ilvl="0">
-      <w:start w:val="1"/>
-      <w:numFmt w:val="bullet"/>
-      <w:lvlText w:val="●"/>
-      <w:lvlJc w:val="left"/>
-      <w:pPr>
-        <w:ind w:left="720" w:hanging="360"/>
-      </w:pPr>
-      <w:rPr>
-        <w:u w:val="none"/>
-      </w:rPr>
-    </w:lvl>
-    <w:lvl w:ilvl="1">
-      <w:start w:val="1"/>
-      <w:numFmt w:val="bullet"/>
-      <w:lvlText w:val="○"/>
-      <w:lvlJc w:val="left"/>
-      <w:pPr>
-        <w:ind w:left="1440" w:hanging="360"/>
-      </w:pPr>
-      <w:rPr>
-        <w:u w:val="none"/>
-      </w:rPr>
-    </w:lvl>
-    <w:lvl w:ilvl="2">
-      <w:start w:val="1"/>
-      <w:numFmt w:val="bullet"/>
-      <w:lvlText w:val="■"/>
-      <w:lvlJc w:val="left"/>
-      <w:pPr>
-        <w:ind w:left="2160" w:hanging="360"/>
-      </w:pPr>
-      <w:rPr>
-        <w:u w:val="none"/>
-      </w:rPr>
-    </w:lvl>
-    <w:lvl w:ilvl="3">
-      <w:start w:val="1"/>
-      <w:numFmt w:val="bullet"/>
-      <w:lvlText w:val="●"/>
-      <w:lvlJc w:val="left"/>
-      <w:pPr>
-        <w:ind w:left="2880" w:hanging="360"/>
-      </w:pPr>
-      <w:rPr>
-        <w:u w:val="none"/>
-      </w:rPr>
-    </w:lvl>
-    <w:lvl w:ilvl="4">
-      <w:start w:val="1"/>
-      <w:numFmt w:val="bullet"/>
-      <w:lvlText w:val="○"/>
-      <w:lvlJc w:val="left"/>
-      <w:pPr>
-        <w:ind w:left="3600" w:hanging="360"/>
-      </w:pPr>
-      <w:rPr>
-        <w:u w:val="none"/>
-      </w:rPr>
-    </w:lvl>
-    <w:lvl w:ilvl="5">
-      <w:start w:val="1"/>
-      <w:numFmt w:val="bullet"/>
-      <w:lvlText w:val="■"/>
-      <w:lvlJc w:val="left"/>
-      <w:pPr>
-        <w:ind w:left="4320" w:hanging="360"/>
-      </w:pPr>
-      <w:rPr>
-        <w:u w:val="none"/>
-      </w:rPr>
-    </w:lvl>
-    <w:lvl w:ilvl="6">
-      <w:start w:val="1"/>
-      <w:numFmt w:val="bullet"/>
-      <w:lvlText w:val="●"/>
-      <w:lvlJc w:val="left"/>
-      <w:pPr>
-        <w:ind w:left="5040" w:hanging="360"/>
-      </w:pPr>
-      <w:rPr>
-        <w:u w:val="none"/>
-      </w:rPr>
-    </w:lvl>
-    <w:lvl w:ilvl="7">
-      <w:start w:val="1"/>
-      <w:numFmt w:val="bullet"/>
-      <w:lvlText w:val="○"/>
-      <w:lvlJc w:val="left"/>
-      <w:pPr>
-        <w:ind w:left="5760" w:hanging="360"/>
-      </w:pPr>
-      <w:rPr>
-        <w:u w:val="none"/>
-      </w:rPr>
-    </w:lvl>
-    <w:lvl w:ilvl="8">
-      <w:start w:val="1"/>
-      <w:numFmt w:val="bullet"/>
-      <w:lvlText w:val="■"/>
-      <w:lvlJc w:val="left"/>
-      <w:pPr>
-        <w:ind w:left="6480" w:hanging="360"/>
-      </w:pPr>
-      <w:rPr>
-        <w:u w:val="none"/>
-      </w:rPr>
-    </w:lvl>
-  </w:abstractNum>
-  <w:abstractNum w:abstractNumId="13">
-    <w:lvl w:ilvl="0">
-      <w:start w:val="1"/>
-      <w:numFmt w:val="decimal"/>
-      <w:lvlText w:val="%1."/>
-      <w:lvlJc w:val="left"/>
-      <w:pPr>
-        <w:ind w:left="720" w:hanging="360"/>
-      </w:pPr>
-      <w:rPr>
-        <w:u w:val="none"/>
-      </w:rPr>
-    </w:lvl>
-    <w:lvl w:ilvl="1">
-      <w:start w:val="1"/>
-      <w:numFmt w:val="lowerLetter"/>
-      <w:lvlText w:val="%2."/>
-      <w:lvlJc w:val="left"/>
-      <w:pPr>
-        <w:ind w:left="1440" w:hanging="360"/>
-      </w:pPr>
-      <w:rPr>
-        <w:u w:val="none"/>
-      </w:rPr>
-    </w:lvl>
-    <w:lvl w:ilvl="2">
-      <w:start w:val="1"/>
-      <w:numFmt w:val="lowerRoman"/>
-      <w:lvlText w:val="%3."/>
-      <w:lvlJc w:val="left"/>
-      <w:pPr>
-        <w:ind w:left="2160" w:hanging="360"/>
-      </w:pPr>
-      <w:rPr>
-        <w:u w:val="none"/>
-      </w:rPr>
-    </w:lvl>
-    <w:lvl w:ilvl="3">
-      <w:start w:val="1"/>
-      <w:numFmt w:val="decimal"/>
-      <w:lvlText w:val="%4."/>
-      <w:lvlJc w:val="left"/>
-      <w:pPr>
-        <w:ind w:left="2880" w:hanging="360"/>
-      </w:pPr>
-      <w:rPr>
-        <w:u w:val="none"/>
-      </w:rPr>
-    </w:lvl>
-    <w:lvl w:ilvl="4">
-      <w:start w:val="1"/>
-      <w:numFmt w:val="lowerLetter"/>
-      <w:lvlText w:val="%5."/>
-      <w:lvlJc w:val="left"/>
-      <w:pPr>
-        <w:ind w:left="3600" w:hanging="360"/>
-      </w:pPr>
-      <w:rPr>
-        <w:u w:val="none"/>
-      </w:rPr>
-    </w:lvl>
-    <w:lvl w:ilvl="5">
-      <w:start w:val="1"/>
-      <w:numFmt w:val="lowerRoman"/>
-      <w:lvlText w:val="%6."/>
-      <w:lvlJc w:val="left"/>
-      <w:pPr>
-        <w:ind w:left="4320" w:hanging="360"/>
-      </w:pPr>
-      <w:rPr>
-        <w:u w:val="none"/>
-      </w:rPr>
-    </w:lvl>
-    <w:lvl w:ilvl="6">
-      <w:start w:val="1"/>
-      <w:numFmt w:val="decimal"/>
-      <w:lvlText w:val="%7."/>
-      <w:lvlJc w:val="left"/>
-      <w:pPr>
-        <w:ind w:left="5040" w:hanging="360"/>
-      </w:pPr>
-      <w:rPr>
-        <w:u w:val="none"/>
-      </w:rPr>
-    </w:lvl>
-    <w:lvl w:ilvl="7">
-      <w:start w:val="1"/>
-      <w:numFmt w:val="lowerLetter"/>
-      <w:lvlText w:val="%8."/>
-      <w:lvlJc w:val="left"/>
-      <w:pPr>
-        <w:ind w:left="5760" w:hanging="360"/>
-      </w:pPr>
-      <w:rPr>
-        <w:u w:val="none"/>
-      </w:rPr>
-    </w:lvl>
-    <w:lvl w:ilvl="8">
-      <w:start w:val="1"/>
-      <w:numFmt w:val="lowerRoman"/>
-      <w:lvlText w:val="%9."/>
-      <w:lvlJc w:val="left"/>
-      <w:pPr>
-        <w:ind w:left="6480" w:hanging="360"/>
-      </w:pPr>
-      <w:rPr>
-        <w:u w:val="none"/>
-      </w:rPr>
-    </w:lvl>
-  </w:abstractNum>
-  <w:abstractNum w:abstractNumId="14">
-    <w:lvl w:ilvl="0">
-      <w:start w:val="1"/>
-      <w:numFmt w:val="decimal"/>
-      <w:lvlText w:val="%1."/>
-      <w:lvlJc w:val="left"/>
-      <w:pPr>
-        <w:ind w:left="720" w:hanging="360"/>
-      </w:pPr>
-      <w:rPr>
-        <w:u w:val="none"/>
-      </w:rPr>
-    </w:lvl>
-    <w:lvl w:ilvl="1">
-      <w:start w:val="1"/>
-      <w:numFmt w:val="lowerLetter"/>
-      <w:lvlText w:val="%2."/>
-      <w:lvlJc w:val="left"/>
-      <w:pPr>
-        <w:ind w:left="1440" w:hanging="360"/>
-      </w:pPr>
-      <w:rPr>
-        <w:u w:val="none"/>
-      </w:rPr>
-    </w:lvl>
-    <w:lvl w:ilvl="2">
-      <w:start w:val="1"/>
-      <w:numFmt w:val="lowerRoman"/>
-      <w:lvlText w:val="%3."/>
-      <w:lvlJc w:val="left"/>
-      <w:pPr>
-        <w:ind w:left="2160" w:hanging="360"/>
-      </w:pPr>
-      <w:rPr>
-        <w:u w:val="none"/>
-      </w:rPr>
-    </w:lvl>
-    <w:lvl w:ilvl="3">
-      <w:start w:val="1"/>
-      <w:numFmt w:val="decimal"/>
-      <w:lvlText w:val="%4."/>
-      <w:lvlJc w:val="left"/>
-      <w:pPr>
-        <w:ind w:left="2880" w:hanging="360"/>
-      </w:pPr>
-      <w:rPr>
-        <w:u w:val="none"/>
-      </w:rPr>
-    </w:lvl>
-    <w:lvl w:ilvl="4">
-      <w:start w:val="1"/>
-      <w:numFmt w:val="lowerLetter"/>
-      <w:lvlText w:val="%5."/>
-      <w:lvlJc w:val="left"/>
-      <w:pPr>
-        <w:ind w:left="3600" w:hanging="360"/>
-      </w:pPr>
-      <w:rPr>
-        <w:u w:val="none"/>
-      </w:rPr>
-    </w:lvl>
-    <w:lvl w:ilvl="5">
-      <w:start w:val="1"/>
-      <w:numFmt w:val="lowerRoman"/>
-      <w:lvlText w:val="%6."/>
-      <w:lvlJc w:val="left"/>
-      <w:pPr>
-        <w:ind w:left="4320" w:hanging="360"/>
-      </w:pPr>
-      <w:rPr>
-        <w:u w:val="none"/>
-      </w:rPr>
-    </w:lvl>
-    <w:lvl w:ilvl="6">
-      <w:start w:val="1"/>
-      <w:numFmt w:val="decimal"/>
-      <w:lvlText w:val="%7."/>
-      <w:lvlJc w:val="left"/>
-      <w:pPr>
-        <w:ind w:left="5040" w:hanging="360"/>
-      </w:pPr>
-      <w:rPr>
-        <w:u w:val="none"/>
-      </w:rPr>
-    </w:lvl>
-    <w:lvl w:ilvl="7">
-      <w:start w:val="1"/>
-      <w:numFmt w:val="lowerLetter"/>
-      <w:lvlText w:val="%8."/>
-      <w:lvlJc w:val="left"/>
-      <w:pPr>
-        <w:ind w:left="5760" w:hanging="360"/>
-      </w:pPr>
-      <w:rPr>
-        <w:u w:val="none"/>
-      </w:rPr>
-    </w:lvl>
-    <w:lvl w:ilvl="8">
-      <w:start w:val="1"/>
-      <w:numFmt w:val="lowerRoman"/>
-      <w:lvlText w:val="%9."/>
-      <w:lvlJc w:val="left"/>
       <w:pPr>
         <w:ind w:left="6480" w:hanging="360"/>
       </w:pPr>

</xml_diff>